<commit_message>
updated Player Info API
</commit_message>
<xml_diff>
--- a/doc/WORX Football API.docx
+++ b/doc/WORX Football API.docx
@@ -96,8 +96,15 @@
     </w:p>
     <w:p>
       <w:r>
-        <w:t>Php artisan passport:install</w:t>
-      </w:r>
+        <w:t xml:space="preserve">Php artisan </w:t>
+      </w:r>
+      <w:proofErr w:type="spellStart"/>
+      <w:proofErr w:type="gramStart"/>
+      <w:r>
+        <w:t>passport:install</w:t>
+      </w:r>
+      <w:proofErr w:type="spellEnd"/>
+      <w:proofErr w:type="gramEnd"/>
     </w:p>
     <w:p>
       <w:r>
@@ -134,9 +141,11 @@
       </w:r>
     </w:p>
     <w:p>
+      <w:proofErr w:type="gramStart"/>
       <w:r>
         <w:t>password :</w:t>
       </w:r>
+      <w:proofErr w:type="gramEnd"/>
       <w:r>
         <w:tab/>
         <w:t>123456</w:t>
@@ -615,7 +624,29 @@
           <w:szCs w:val="18"/>
           <w:lang w:eastAsia="zh-CN"/>
         </w:rPr>
-        <w:t>"first_name"</w:t>
+        <w:t>"</w:t>
+      </w:r>
+      <w:proofErr w:type="spellStart"/>
+      <w:r>
+        <w:rPr>
+          <w:rFonts w:ascii="Courier New" w:eastAsia="Times New Roman" w:hAnsi="Courier New" w:cs="Courier New"/>
+          <w:color w:val="A31515"/>
+          <w:sz w:val="18"/>
+          <w:szCs w:val="18"/>
+          <w:lang w:eastAsia="zh-CN"/>
+        </w:rPr>
+        <w:t>first_name</w:t>
+      </w:r>
+      <w:proofErr w:type="spellEnd"/>
+      <w:r>
+        <w:rPr>
+          <w:rFonts w:ascii="Courier New" w:eastAsia="Times New Roman" w:hAnsi="Courier New" w:cs="Courier New"/>
+          <w:color w:val="A31515"/>
+          <w:sz w:val="18"/>
+          <w:szCs w:val="18"/>
+          <w:lang w:eastAsia="zh-CN"/>
+        </w:rPr>
+        <w:t>"</w:t>
       </w:r>
       <w:r>
         <w:rPr>
@@ -679,7 +710,29 @@
           <w:szCs w:val="18"/>
           <w:lang w:eastAsia="zh-CN"/>
         </w:rPr>
-        <w:t>"last_name"</w:t>
+        <w:t>"</w:t>
+      </w:r>
+      <w:proofErr w:type="spellStart"/>
+      <w:r>
+        <w:rPr>
+          <w:rFonts w:ascii="Courier New" w:eastAsia="Times New Roman" w:hAnsi="Courier New" w:cs="Courier New"/>
+          <w:color w:val="A31515"/>
+          <w:sz w:val="18"/>
+          <w:szCs w:val="18"/>
+          <w:lang w:eastAsia="zh-CN"/>
+        </w:rPr>
+        <w:t>last_name</w:t>
+      </w:r>
+      <w:proofErr w:type="spellEnd"/>
+      <w:r>
+        <w:rPr>
+          <w:rFonts w:ascii="Courier New" w:eastAsia="Times New Roman" w:hAnsi="Courier New" w:cs="Courier New"/>
+          <w:color w:val="A31515"/>
+          <w:sz w:val="18"/>
+          <w:szCs w:val="18"/>
+          <w:lang w:eastAsia="zh-CN"/>
+        </w:rPr>
+        <w:t>"</w:t>
       </w:r>
       <w:r>
         <w:rPr>
@@ -1000,7 +1053,29 @@
           <w:szCs w:val="18"/>
           <w:lang w:eastAsia="zh-CN"/>
         </w:rPr>
-        <w:t>"created_at"</w:t>
+        <w:t>"</w:t>
+      </w:r>
+      <w:proofErr w:type="spellStart"/>
+      <w:r>
+        <w:rPr>
+          <w:rFonts w:ascii="Courier New" w:eastAsia="Times New Roman" w:hAnsi="Courier New" w:cs="Courier New"/>
+          <w:color w:val="A31515"/>
+          <w:sz w:val="18"/>
+          <w:szCs w:val="18"/>
+          <w:lang w:eastAsia="zh-CN"/>
+        </w:rPr>
+        <w:t>created_at</w:t>
+      </w:r>
+      <w:proofErr w:type="spellEnd"/>
+      <w:r>
+        <w:rPr>
+          <w:rFonts w:ascii="Courier New" w:eastAsia="Times New Roman" w:hAnsi="Courier New" w:cs="Courier New"/>
+          <w:color w:val="A31515"/>
+          <w:sz w:val="18"/>
+          <w:szCs w:val="18"/>
+          <w:lang w:eastAsia="zh-CN"/>
+        </w:rPr>
+        <w:t>"</w:t>
       </w:r>
       <w:r>
         <w:rPr>
@@ -1064,7 +1139,29 @@
           <w:szCs w:val="18"/>
           <w:lang w:eastAsia="zh-CN"/>
         </w:rPr>
-        <w:t>"updated_at"</w:t>
+        <w:t>"</w:t>
+      </w:r>
+      <w:proofErr w:type="spellStart"/>
+      <w:r>
+        <w:rPr>
+          <w:rFonts w:ascii="Courier New" w:eastAsia="Times New Roman" w:hAnsi="Courier New" w:cs="Courier New"/>
+          <w:color w:val="A31515"/>
+          <w:sz w:val="18"/>
+          <w:szCs w:val="18"/>
+          <w:lang w:eastAsia="zh-CN"/>
+        </w:rPr>
+        <w:t>updated_at</w:t>
+      </w:r>
+      <w:proofErr w:type="spellEnd"/>
+      <w:r>
+        <w:rPr>
+          <w:rFonts w:ascii="Courier New" w:eastAsia="Times New Roman" w:hAnsi="Courier New" w:cs="Courier New"/>
+          <w:color w:val="A31515"/>
+          <w:sz w:val="18"/>
+          <w:szCs w:val="18"/>
+          <w:lang w:eastAsia="zh-CN"/>
+        </w:rPr>
+        <w:t>"</w:t>
       </w:r>
       <w:r>
         <w:rPr>
@@ -1128,7 +1225,29 @@
           <w:szCs w:val="18"/>
           <w:lang w:eastAsia="zh-CN"/>
         </w:rPr>
-        <w:t>"deleted_at"</w:t>
+        <w:t>"</w:t>
+      </w:r>
+      <w:proofErr w:type="spellStart"/>
+      <w:r>
+        <w:rPr>
+          <w:rFonts w:ascii="Courier New" w:eastAsia="Times New Roman" w:hAnsi="Courier New" w:cs="Courier New"/>
+          <w:color w:val="A31515"/>
+          <w:sz w:val="18"/>
+          <w:szCs w:val="18"/>
+          <w:lang w:eastAsia="zh-CN"/>
+        </w:rPr>
+        <w:t>deleted_at</w:t>
+      </w:r>
+      <w:proofErr w:type="spellEnd"/>
+      <w:r>
+        <w:rPr>
+          <w:rFonts w:ascii="Courier New" w:eastAsia="Times New Roman" w:hAnsi="Courier New" w:cs="Courier New"/>
+          <w:color w:val="A31515"/>
+          <w:sz w:val="18"/>
+          <w:szCs w:val="18"/>
+          <w:lang w:eastAsia="zh-CN"/>
+        </w:rPr>
+        <w:t>"</w:t>
       </w:r>
       <w:r>
         <w:rPr>
@@ -1354,6 +1473,7 @@
           <w:shd w:val="clear" w:color="auto" w:fill="FFFFFF"/>
         </w:rPr>
       </w:pPr>
+      <w:proofErr w:type="spellStart"/>
       <w:r>
         <w:rPr>
           <w:rFonts w:ascii="Times New Roman" w:hAnsi="Times New Roman" w:cs="Times New Roman"/>
@@ -1364,6 +1484,7 @@
         </w:rPr>
         <w:t>first_name</w:t>
       </w:r>
+      <w:proofErr w:type="spellEnd"/>
       <w:r>
         <w:rPr>
           <w:rFonts w:ascii="Times New Roman" w:hAnsi="Times New Roman" w:cs="Times New Roman"/>
@@ -1397,6 +1518,7 @@
           <w:shd w:val="clear" w:color="auto" w:fill="FFFFFF"/>
         </w:rPr>
       </w:pPr>
+      <w:proofErr w:type="spellStart"/>
       <w:r>
         <w:rPr>
           <w:rFonts w:ascii="Times New Roman" w:hAnsi="Times New Roman" w:cs="Times New Roman"/>
@@ -1407,6 +1529,7 @@
         </w:rPr>
         <w:t>last_name</w:t>
       </w:r>
+      <w:proofErr w:type="spellEnd"/>
       <w:r>
         <w:rPr>
           <w:rFonts w:ascii="Times New Roman" w:hAnsi="Times New Roman" w:cs="Times New Roman"/>
@@ -1989,7 +2112,29 @@
           <w:szCs w:val="18"/>
           <w:lang w:eastAsia="zh-CN"/>
         </w:rPr>
-        <w:t>"first_name"</w:t>
+        <w:t>"</w:t>
+      </w:r>
+      <w:proofErr w:type="spellStart"/>
+      <w:r>
+        <w:rPr>
+          <w:rFonts w:ascii="Courier New" w:eastAsia="Times New Roman" w:hAnsi="Courier New" w:cs="Courier New"/>
+          <w:color w:val="A31515"/>
+          <w:sz w:val="18"/>
+          <w:szCs w:val="18"/>
+          <w:lang w:eastAsia="zh-CN"/>
+        </w:rPr>
+        <w:t>first_name</w:t>
+      </w:r>
+      <w:proofErr w:type="spellEnd"/>
+      <w:r>
+        <w:rPr>
+          <w:rFonts w:ascii="Courier New" w:eastAsia="Times New Roman" w:hAnsi="Courier New" w:cs="Courier New"/>
+          <w:color w:val="A31515"/>
+          <w:sz w:val="18"/>
+          <w:szCs w:val="18"/>
+          <w:lang w:eastAsia="zh-CN"/>
+        </w:rPr>
+        <w:t>"</w:t>
       </w:r>
       <w:r>
         <w:rPr>
@@ -2053,7 +2198,29 @@
           <w:szCs w:val="18"/>
           <w:lang w:eastAsia="zh-CN"/>
         </w:rPr>
-        <w:t>"last_name"</w:t>
+        <w:t>"</w:t>
+      </w:r>
+      <w:proofErr w:type="spellStart"/>
+      <w:r>
+        <w:rPr>
+          <w:rFonts w:ascii="Courier New" w:eastAsia="Times New Roman" w:hAnsi="Courier New" w:cs="Courier New"/>
+          <w:color w:val="A31515"/>
+          <w:sz w:val="18"/>
+          <w:szCs w:val="18"/>
+          <w:lang w:eastAsia="zh-CN"/>
+        </w:rPr>
+        <w:t>last_name</w:t>
+      </w:r>
+      <w:proofErr w:type="spellEnd"/>
+      <w:r>
+        <w:rPr>
+          <w:rFonts w:ascii="Courier New" w:eastAsia="Times New Roman" w:hAnsi="Courier New" w:cs="Courier New"/>
+          <w:color w:val="A31515"/>
+          <w:sz w:val="18"/>
+          <w:szCs w:val="18"/>
+          <w:lang w:eastAsia="zh-CN"/>
+        </w:rPr>
+        <w:t>"</w:t>
       </w:r>
       <w:r>
         <w:rPr>
@@ -2413,7 +2580,29 @@
           <w:szCs w:val="18"/>
           <w:lang w:eastAsia="zh-CN"/>
         </w:rPr>
-        <w:t>"created_at"</w:t>
+        <w:t>"</w:t>
+      </w:r>
+      <w:proofErr w:type="spellStart"/>
+      <w:r>
+        <w:rPr>
+          <w:rFonts w:ascii="Courier New" w:eastAsia="Times New Roman" w:hAnsi="Courier New" w:cs="Courier New"/>
+          <w:color w:val="A31515"/>
+          <w:sz w:val="18"/>
+          <w:szCs w:val="18"/>
+          <w:lang w:eastAsia="zh-CN"/>
+        </w:rPr>
+        <w:t>created_at</w:t>
+      </w:r>
+      <w:proofErr w:type="spellEnd"/>
+      <w:r>
+        <w:rPr>
+          <w:rFonts w:ascii="Courier New" w:eastAsia="Times New Roman" w:hAnsi="Courier New" w:cs="Courier New"/>
+          <w:color w:val="A31515"/>
+          <w:sz w:val="18"/>
+          <w:szCs w:val="18"/>
+          <w:lang w:eastAsia="zh-CN"/>
+        </w:rPr>
+        <w:t>"</w:t>
       </w:r>
       <w:r>
         <w:rPr>
@@ -2477,7 +2666,29 @@
           <w:szCs w:val="18"/>
           <w:lang w:eastAsia="zh-CN"/>
         </w:rPr>
-        <w:t>"updated_at"</w:t>
+        <w:t>"</w:t>
+      </w:r>
+      <w:proofErr w:type="spellStart"/>
+      <w:r>
+        <w:rPr>
+          <w:rFonts w:ascii="Courier New" w:eastAsia="Times New Roman" w:hAnsi="Courier New" w:cs="Courier New"/>
+          <w:color w:val="A31515"/>
+          <w:sz w:val="18"/>
+          <w:szCs w:val="18"/>
+          <w:lang w:eastAsia="zh-CN"/>
+        </w:rPr>
+        <w:t>updated_at</w:t>
+      </w:r>
+      <w:proofErr w:type="spellEnd"/>
+      <w:r>
+        <w:rPr>
+          <w:rFonts w:ascii="Courier New" w:eastAsia="Times New Roman" w:hAnsi="Courier New" w:cs="Courier New"/>
+          <w:color w:val="A31515"/>
+          <w:sz w:val="18"/>
+          <w:szCs w:val="18"/>
+          <w:lang w:eastAsia="zh-CN"/>
+        </w:rPr>
+        <w:t>"</w:t>
       </w:r>
       <w:r>
         <w:rPr>
@@ -2541,7 +2752,29 @@
           <w:szCs w:val="18"/>
           <w:lang w:eastAsia="zh-CN"/>
         </w:rPr>
-        <w:t>"deleted_at"</w:t>
+        <w:t>"</w:t>
+      </w:r>
+      <w:proofErr w:type="spellStart"/>
+      <w:r>
+        <w:rPr>
+          <w:rFonts w:ascii="Courier New" w:eastAsia="Times New Roman" w:hAnsi="Courier New" w:cs="Courier New"/>
+          <w:color w:val="A31515"/>
+          <w:sz w:val="18"/>
+          <w:szCs w:val="18"/>
+          <w:lang w:eastAsia="zh-CN"/>
+        </w:rPr>
+        <w:t>deleted_at</w:t>
+      </w:r>
+      <w:proofErr w:type="spellEnd"/>
+      <w:r>
+        <w:rPr>
+          <w:rFonts w:ascii="Courier New" w:eastAsia="Times New Roman" w:hAnsi="Courier New" w:cs="Courier New"/>
+          <w:color w:val="A31515"/>
+          <w:sz w:val="18"/>
+          <w:szCs w:val="18"/>
+          <w:lang w:eastAsia="zh-CN"/>
+        </w:rPr>
+        <w:t>"</w:t>
       </w:r>
       <w:r>
         <w:rPr>
@@ -2730,6 +2963,7 @@
           <w:shd w:val="clear" w:color="auto" w:fill="FFFFFF"/>
         </w:rPr>
       </w:pPr>
+      <w:proofErr w:type="spellStart"/>
       <w:r>
         <w:rPr>
           <w:rFonts w:ascii="Times New Roman" w:hAnsi="Times New Roman" w:cs="Times New Roman"/>
@@ -2739,13 +2973,10 @@
           <w:shd w:val="clear" w:color="auto" w:fill="FFFFFF"/>
         </w:rPr>
         <w:lastRenderedPageBreak/>
-        <w:t>first_name: Jack</w:t>
-      </w:r>
-    </w:p>
-    <w:p>
-      <w:pPr>
-        <w:pStyle w:val="ListParagraph"/>
-        <w:ind w:left="1080" w:firstLine="360"/>
+        <w:t>first_name</w:t>
+      </w:r>
+      <w:proofErr w:type="spellEnd"/>
+      <w:r>
         <w:rPr>
           <w:rFonts w:ascii="Times New Roman" w:hAnsi="Times New Roman" w:cs="Times New Roman"/>
           <w:color w:val="4472C4" w:themeColor="accent1"/>
@@ -2753,8 +2984,13 @@
           <w:szCs w:val="20"/>
           <w:shd w:val="clear" w:color="auto" w:fill="FFFFFF"/>
         </w:rPr>
-      </w:pPr>
-      <w:r>
+        <w:t>: Jack</w:t>
+      </w:r>
+    </w:p>
+    <w:p>
+      <w:pPr>
+        <w:pStyle w:val="ListParagraph"/>
+        <w:ind w:left="1080" w:firstLine="360"/>
         <w:rPr>
           <w:rFonts w:ascii="Times New Roman" w:hAnsi="Times New Roman" w:cs="Times New Roman"/>
           <w:color w:val="4472C4" w:themeColor="accent1"/>
@@ -2762,7 +2998,28 @@
           <w:szCs w:val="20"/>
           <w:shd w:val="clear" w:color="auto" w:fill="FFFFFF"/>
         </w:rPr>
-        <w:t>last_name: Son</w:t>
+      </w:pPr>
+      <w:proofErr w:type="spellStart"/>
+      <w:r>
+        <w:rPr>
+          <w:rFonts w:ascii="Times New Roman" w:hAnsi="Times New Roman" w:cs="Times New Roman"/>
+          <w:color w:val="4472C4" w:themeColor="accent1"/>
+          <w:sz w:val="20"/>
+          <w:szCs w:val="20"/>
+          <w:shd w:val="clear" w:color="auto" w:fill="FFFFFF"/>
+        </w:rPr>
+        <w:t>last_name</w:t>
+      </w:r>
+      <w:proofErr w:type="spellEnd"/>
+      <w:r>
+        <w:rPr>
+          <w:rFonts w:ascii="Times New Roman" w:hAnsi="Times New Roman" w:cs="Times New Roman"/>
+          <w:color w:val="4472C4" w:themeColor="accent1"/>
+          <w:sz w:val="20"/>
+          <w:szCs w:val="20"/>
+          <w:shd w:val="clear" w:color="auto" w:fill="FFFFFF"/>
+        </w:rPr>
+        <w:t>: Son</w:t>
       </w:r>
     </w:p>
     <w:p>
@@ -2831,6 +3088,7 @@
           <w:szCs w:val="36"/>
         </w:rPr>
       </w:pPr>
+      <w:proofErr w:type="spellStart"/>
       <w:r>
         <w:rPr>
           <w:b/>
@@ -2840,6 +3098,7 @@
         </w:rPr>
         <w:t>PlayerInfo</w:t>
       </w:r>
+      <w:proofErr w:type="spellEnd"/>
     </w:p>
     <w:p>
       <w:pPr>
@@ -2886,6 +3145,7 @@
           <w:szCs w:val="20"/>
         </w:rPr>
       </w:pPr>
+      <w:proofErr w:type="spellStart"/>
       <w:r>
         <w:rPr>
           <w:rFonts w:ascii="Times New Roman" w:hAnsi="Times New Roman" w:cs="Times New Roman"/>
@@ -2896,6 +3156,7 @@
         </w:rPr>
         <w:t>Player_id</w:t>
       </w:r>
+      <w:proofErr w:type="spellEnd"/>
       <w:r>
         <w:rPr>
           <w:rFonts w:ascii="Times New Roman" w:hAnsi="Times New Roman" w:cs="Times New Roman"/>
@@ -2990,6 +3251,234 @@
           <w:szCs w:val="18"/>
           <w:lang w:eastAsia="zh-CN"/>
         </w:rPr>
+        <w:t>"data"</w:t>
+      </w:r>
+      <w:r>
+        <w:rPr>
+          <w:rFonts w:ascii="Courier New" w:eastAsia="Times New Roman" w:hAnsi="Courier New" w:cs="Courier New"/>
+          <w:color w:val="000000"/>
+          <w:sz w:val="18"/>
+          <w:szCs w:val="18"/>
+          <w:lang w:eastAsia="zh-CN"/>
+        </w:rPr>
+        <w:t>: {</w:t>
+      </w:r>
+    </w:p>
+    <w:p>
+      <w:pPr>
+        <w:shd w:val="clear" w:color="auto" w:fill="FFFFFE"/>
+        <w:spacing w:after="0" w:line="240" w:lineRule="atLeast"/>
+        <w:ind w:left="1440"/>
+        <w:rPr>
+          <w:rFonts w:ascii="Courier New" w:eastAsia="Times New Roman" w:hAnsi="Courier New" w:cs="Courier New"/>
+          <w:color w:val="000000"/>
+          <w:sz w:val="18"/>
+          <w:szCs w:val="18"/>
+          <w:lang w:eastAsia="zh-CN"/>
+        </w:rPr>
+      </w:pPr>
+      <w:r>
+        <w:rPr>
+          <w:rFonts w:ascii="Courier New" w:eastAsia="Times New Roman" w:hAnsi="Courier New" w:cs="Courier New"/>
+          <w:color w:val="000000"/>
+          <w:sz w:val="18"/>
+          <w:szCs w:val="18"/>
+          <w:lang w:eastAsia="zh-CN"/>
+        </w:rPr>
+        <w:t>        </w:t>
+      </w:r>
+      <w:r>
+        <w:rPr>
+          <w:rFonts w:ascii="Courier New" w:eastAsia="Times New Roman" w:hAnsi="Courier New" w:cs="Courier New"/>
+          <w:color w:val="A31515"/>
+          <w:sz w:val="18"/>
+          <w:szCs w:val="18"/>
+          <w:lang w:eastAsia="zh-CN"/>
+        </w:rPr>
+        <w:t>"success"</w:t>
+      </w:r>
+      <w:r>
+        <w:rPr>
+          <w:rFonts w:ascii="Courier New" w:eastAsia="Times New Roman" w:hAnsi="Courier New" w:cs="Courier New"/>
+          <w:color w:val="000000"/>
+          <w:sz w:val="18"/>
+          <w:szCs w:val="18"/>
+          <w:lang w:eastAsia="zh-CN"/>
+        </w:rPr>
+        <w:t>: </w:t>
+      </w:r>
+      <w:r>
+        <w:rPr>
+          <w:rFonts w:ascii="Courier New" w:eastAsia="Times New Roman" w:hAnsi="Courier New" w:cs="Courier New"/>
+          <w:color w:val="0451A5"/>
+          <w:sz w:val="18"/>
+          <w:szCs w:val="18"/>
+          <w:lang w:eastAsia="zh-CN"/>
+        </w:rPr>
+        <w:t>false</w:t>
+      </w:r>
+    </w:p>
+    <w:p>
+      <w:pPr>
+        <w:shd w:val="clear" w:color="auto" w:fill="FFFFFE"/>
+        <w:spacing w:after="0" w:line="240" w:lineRule="atLeast"/>
+        <w:ind w:left="1440"/>
+        <w:rPr>
+          <w:rFonts w:ascii="Courier New" w:eastAsia="Times New Roman" w:hAnsi="Courier New" w:cs="Courier New"/>
+          <w:color w:val="000000"/>
+          <w:sz w:val="18"/>
+          <w:szCs w:val="18"/>
+          <w:lang w:eastAsia="zh-CN"/>
+        </w:rPr>
+      </w:pPr>
+      <w:r>
+        <w:rPr>
+          <w:rFonts w:ascii="Courier New" w:eastAsia="Times New Roman" w:hAnsi="Courier New" w:cs="Courier New"/>
+          <w:color w:val="000000"/>
+          <w:sz w:val="18"/>
+          <w:szCs w:val="18"/>
+          <w:lang w:eastAsia="zh-CN"/>
+        </w:rPr>
+        <w:t>    }</w:t>
+      </w:r>
+    </w:p>
+    <w:p>
+      <w:pPr>
+        <w:shd w:val="clear" w:color="auto" w:fill="FFFFFE"/>
+        <w:spacing w:after="0" w:line="240" w:lineRule="atLeast"/>
+        <w:ind w:left="1440"/>
+        <w:rPr>
+          <w:rFonts w:ascii="Courier New" w:eastAsia="Times New Roman" w:hAnsi="Courier New" w:cs="Courier New"/>
+          <w:color w:val="000000"/>
+          <w:sz w:val="18"/>
+          <w:szCs w:val="18"/>
+          <w:lang w:eastAsia="zh-CN"/>
+        </w:rPr>
+      </w:pPr>
+      <w:r>
+        <w:rPr>
+          <w:rFonts w:ascii="Courier New" w:eastAsia="Times New Roman" w:hAnsi="Courier New" w:cs="Courier New"/>
+          <w:color w:val="000000"/>
+          <w:sz w:val="18"/>
+          <w:szCs w:val="18"/>
+          <w:lang w:eastAsia="zh-CN"/>
+        </w:rPr>
+        <w:t>}</w:t>
+      </w:r>
+    </w:p>
+    <w:p>
+      <w:pPr>
+        <w:shd w:val="clear" w:color="auto" w:fill="FFFFFE"/>
+        <w:spacing w:after="0" w:line="240" w:lineRule="atLeast"/>
+        <w:ind w:left="1440"/>
+        <w:rPr>
+          <w:rFonts w:ascii="Courier New" w:eastAsia="Times New Roman" w:hAnsi="Courier New" w:cs="Courier New"/>
+          <w:color w:val="000000"/>
+          <w:sz w:val="18"/>
+          <w:szCs w:val="18"/>
+          <w:lang w:eastAsia="zh-CN"/>
+        </w:rPr>
+      </w:pPr>
+    </w:p>
+    <w:p>
+      <w:pPr>
+        <w:shd w:val="clear" w:color="auto" w:fill="FFFFFE"/>
+        <w:spacing w:after="0" w:line="240" w:lineRule="atLeast"/>
+        <w:ind w:left="1440"/>
+        <w:rPr>
+          <w:rFonts w:ascii="Courier New" w:eastAsia="Times New Roman" w:hAnsi="Courier New" w:cs="Courier New"/>
+          <w:color w:val="000000"/>
+          <w:sz w:val="18"/>
+          <w:szCs w:val="18"/>
+          <w:lang w:eastAsia="zh-CN"/>
+        </w:rPr>
+      </w:pPr>
+      <w:r>
+        <w:rPr>
+          <w:rFonts w:ascii="Courier New" w:eastAsia="Times New Roman" w:hAnsi="Courier New" w:cs="Courier New"/>
+          <w:color w:val="000000"/>
+          <w:sz w:val="18"/>
+          <w:szCs w:val="18"/>
+          <w:lang w:eastAsia="zh-CN"/>
+        </w:rPr>
+        <w:t>{</w:t>
+      </w:r>
+    </w:p>
+    <w:p>
+      <w:pPr>
+        <w:shd w:val="clear" w:color="auto" w:fill="FFFFFE"/>
+        <w:spacing w:after="0" w:line="240" w:lineRule="atLeast"/>
+        <w:ind w:left="1440"/>
+        <w:rPr>
+          <w:rFonts w:ascii="Courier New" w:eastAsia="Times New Roman" w:hAnsi="Courier New" w:cs="Courier New"/>
+          <w:color w:val="000000"/>
+          <w:sz w:val="18"/>
+          <w:szCs w:val="18"/>
+          <w:lang w:eastAsia="zh-CN"/>
+        </w:rPr>
+      </w:pPr>
+      <w:r>
+        <w:rPr>
+          <w:rFonts w:ascii="Courier New" w:eastAsia="Times New Roman" w:hAnsi="Courier New" w:cs="Courier New"/>
+          <w:color w:val="000000"/>
+          <w:sz w:val="18"/>
+          <w:szCs w:val="18"/>
+          <w:lang w:eastAsia="zh-CN"/>
+        </w:rPr>
+        <w:t>    </w:t>
+      </w:r>
+      <w:r>
+        <w:rPr>
+          <w:rFonts w:ascii="Courier New" w:eastAsia="Times New Roman" w:hAnsi="Courier New" w:cs="Courier New"/>
+          <w:color w:val="A31515"/>
+          <w:sz w:val="18"/>
+          <w:szCs w:val="18"/>
+          <w:lang w:eastAsia="zh-CN"/>
+        </w:rPr>
+        <w:t>"data"</w:t>
+      </w:r>
+      <w:r>
+        <w:rPr>
+          <w:rFonts w:ascii="Courier New" w:eastAsia="Times New Roman" w:hAnsi="Courier New" w:cs="Courier New"/>
+          <w:color w:val="000000"/>
+          <w:sz w:val="18"/>
+          <w:szCs w:val="18"/>
+          <w:lang w:eastAsia="zh-CN"/>
+        </w:rPr>
+        <w:t>: {</w:t>
+      </w:r>
+    </w:p>
+    <w:p>
+      <w:pPr>
+        <w:shd w:val="clear" w:color="auto" w:fill="FFFFFE"/>
+        <w:spacing w:after="0" w:line="240" w:lineRule="atLeast"/>
+        <w:ind w:left="1440"/>
+        <w:rPr>
+          <w:rFonts w:ascii="Courier New" w:eastAsia="Times New Roman" w:hAnsi="Courier New" w:cs="Courier New"/>
+          <w:color w:val="000000"/>
+          <w:sz w:val="18"/>
+          <w:szCs w:val="18"/>
+          <w:lang w:eastAsia="zh-CN"/>
+        </w:rPr>
+      </w:pPr>
+      <w:r>
+        <w:rPr>
+          <w:rFonts w:ascii="Courier New" w:eastAsia="Times New Roman" w:hAnsi="Courier New" w:cs="Courier New"/>
+          <w:color w:val="000000"/>
+          <w:sz w:val="18"/>
+          <w:szCs w:val="18"/>
+          <w:lang w:eastAsia="zh-CN"/>
+        </w:rPr>
+        <w:t>        </w:t>
+      </w:r>
+      <w:r>
+        <w:rPr>
+          <w:rFonts w:ascii="Courier New" w:eastAsia="Times New Roman" w:hAnsi="Courier New" w:cs="Courier New"/>
+          <w:color w:val="A31515"/>
+          <w:sz w:val="18"/>
+          <w:szCs w:val="18"/>
+          <w:lang w:eastAsia="zh-CN"/>
+        </w:rPr>
         <w:t>"user"</w:t>
       </w:r>
       <w:r>
@@ -3000,18 +3489,650 @@
           <w:szCs w:val="18"/>
           <w:lang w:eastAsia="zh-CN"/>
         </w:rPr>
+        <w:t>: {</w:t>
+      </w:r>
+    </w:p>
+    <w:p>
+      <w:pPr>
+        <w:shd w:val="clear" w:color="auto" w:fill="FFFFFE"/>
+        <w:spacing w:after="0" w:line="240" w:lineRule="atLeast"/>
+        <w:ind w:left="1440"/>
+        <w:rPr>
+          <w:rFonts w:ascii="Courier New" w:eastAsia="Times New Roman" w:hAnsi="Courier New" w:cs="Courier New"/>
+          <w:color w:val="000000"/>
+          <w:sz w:val="18"/>
+          <w:szCs w:val="18"/>
+          <w:lang w:eastAsia="zh-CN"/>
+        </w:rPr>
+      </w:pPr>
+      <w:r>
+        <w:rPr>
+          <w:rFonts w:ascii="Courier New" w:eastAsia="Times New Roman" w:hAnsi="Courier New" w:cs="Courier New"/>
+          <w:color w:val="000000"/>
+          <w:sz w:val="18"/>
+          <w:szCs w:val="18"/>
+          <w:lang w:eastAsia="zh-CN"/>
+        </w:rPr>
+        <w:t>            </w:t>
+      </w:r>
+      <w:r>
+        <w:rPr>
+          <w:rFonts w:ascii="Courier New" w:eastAsia="Times New Roman" w:hAnsi="Courier New" w:cs="Courier New"/>
+          <w:color w:val="A31515"/>
+          <w:sz w:val="18"/>
+          <w:szCs w:val="18"/>
+          <w:lang w:eastAsia="zh-CN"/>
+        </w:rPr>
+        <w:t>"id"</w:t>
+      </w:r>
+      <w:r>
+        <w:rPr>
+          <w:rFonts w:ascii="Courier New" w:eastAsia="Times New Roman" w:hAnsi="Courier New" w:cs="Courier New"/>
+          <w:color w:val="000000"/>
+          <w:sz w:val="18"/>
+          <w:szCs w:val="18"/>
+          <w:lang w:eastAsia="zh-CN"/>
+        </w:rPr>
         <w:t>: </w:t>
       </w:r>
       <w:r>
         <w:rPr>
           <w:rFonts w:ascii="Courier New" w:eastAsia="Times New Roman" w:hAnsi="Courier New" w:cs="Courier New"/>
+          <w:color w:val="09885A"/>
+          <w:sz w:val="18"/>
+          <w:szCs w:val="18"/>
+          <w:lang w:eastAsia="zh-CN"/>
+        </w:rPr>
+        <w:t>1</w:t>
+      </w:r>
+      <w:r>
+        <w:rPr>
+          <w:rFonts w:ascii="Courier New" w:eastAsia="Times New Roman" w:hAnsi="Courier New" w:cs="Courier New"/>
+          <w:color w:val="000000"/>
+          <w:sz w:val="18"/>
+          <w:szCs w:val="18"/>
+          <w:lang w:eastAsia="zh-CN"/>
+        </w:rPr>
+        <w:t>,</w:t>
+      </w:r>
+    </w:p>
+    <w:p>
+      <w:pPr>
+        <w:shd w:val="clear" w:color="auto" w:fill="FFFFFE"/>
+        <w:spacing w:after="0" w:line="240" w:lineRule="atLeast"/>
+        <w:ind w:left="1440"/>
+        <w:rPr>
+          <w:rFonts w:ascii="Courier New" w:eastAsia="Times New Roman" w:hAnsi="Courier New" w:cs="Courier New"/>
+          <w:color w:val="000000"/>
+          <w:sz w:val="18"/>
+          <w:szCs w:val="18"/>
+          <w:lang w:eastAsia="zh-CN"/>
+        </w:rPr>
+      </w:pPr>
+      <w:r>
+        <w:rPr>
+          <w:rFonts w:ascii="Courier New" w:eastAsia="Times New Roman" w:hAnsi="Courier New" w:cs="Courier New"/>
+          <w:color w:val="000000"/>
+          <w:sz w:val="18"/>
+          <w:szCs w:val="18"/>
+          <w:lang w:eastAsia="zh-CN"/>
+        </w:rPr>
+        <w:t>            </w:t>
+      </w:r>
+      <w:r>
+        <w:rPr>
+          <w:rFonts w:ascii="Courier New" w:eastAsia="Times New Roman" w:hAnsi="Courier New" w:cs="Courier New"/>
+          <w:color w:val="A31515"/>
+          <w:sz w:val="18"/>
+          <w:szCs w:val="18"/>
+          <w:lang w:eastAsia="zh-CN"/>
+        </w:rPr>
+        <w:t>"email"</w:t>
+      </w:r>
+      <w:r>
+        <w:rPr>
+          <w:rFonts w:ascii="Courier New" w:eastAsia="Times New Roman" w:hAnsi="Courier New" w:cs="Courier New"/>
+          <w:color w:val="000000"/>
+          <w:sz w:val="18"/>
+          <w:szCs w:val="18"/>
+          <w:lang w:eastAsia="zh-CN"/>
+        </w:rPr>
+        <w:t>: </w:t>
+      </w:r>
+      <w:r>
+        <w:rPr>
+          <w:rFonts w:ascii="Courier New" w:eastAsia="Times New Roman" w:hAnsi="Courier New" w:cs="Courier New"/>
           <w:color w:val="0451A5"/>
           <w:sz w:val="18"/>
           <w:szCs w:val="18"/>
           <w:lang w:eastAsia="zh-CN"/>
         </w:rPr>
+        <w:t>"test1@example.com"</w:t>
+      </w:r>
+      <w:r>
+        <w:rPr>
+          <w:rFonts w:ascii="Courier New" w:eastAsia="Times New Roman" w:hAnsi="Courier New" w:cs="Courier New"/>
+          <w:color w:val="000000"/>
+          <w:sz w:val="18"/>
+          <w:szCs w:val="18"/>
+          <w:lang w:eastAsia="zh-CN"/>
+        </w:rPr>
+        <w:t>,</w:t>
+      </w:r>
+    </w:p>
+    <w:p>
+      <w:pPr>
+        <w:shd w:val="clear" w:color="auto" w:fill="FFFFFE"/>
+        <w:spacing w:after="0" w:line="240" w:lineRule="atLeast"/>
+        <w:ind w:left="1440"/>
+        <w:rPr>
+          <w:rFonts w:ascii="Courier New" w:eastAsia="Times New Roman" w:hAnsi="Courier New" w:cs="Courier New"/>
+          <w:color w:val="000000"/>
+          <w:sz w:val="18"/>
+          <w:szCs w:val="18"/>
+          <w:lang w:eastAsia="zh-CN"/>
+        </w:rPr>
+      </w:pPr>
+      <w:r>
+        <w:rPr>
+          <w:rFonts w:ascii="Courier New" w:eastAsia="Times New Roman" w:hAnsi="Courier New" w:cs="Courier New"/>
+          <w:color w:val="000000"/>
+          <w:sz w:val="18"/>
+          <w:szCs w:val="18"/>
+          <w:lang w:eastAsia="zh-CN"/>
+        </w:rPr>
+        <w:t>            </w:t>
+      </w:r>
+      <w:r>
+        <w:rPr>
+          <w:rFonts w:ascii="Courier New" w:eastAsia="Times New Roman" w:hAnsi="Courier New" w:cs="Courier New"/>
+          <w:color w:val="A31515"/>
+          <w:sz w:val="18"/>
+          <w:szCs w:val="18"/>
+          <w:lang w:eastAsia="zh-CN"/>
+        </w:rPr>
+        <w:t>"</w:t>
+      </w:r>
+      <w:proofErr w:type="spellStart"/>
+      <w:r>
+        <w:rPr>
+          <w:rFonts w:ascii="Courier New" w:eastAsia="Times New Roman" w:hAnsi="Courier New" w:cs="Courier New"/>
+          <w:color w:val="A31515"/>
+          <w:sz w:val="18"/>
+          <w:szCs w:val="18"/>
+          <w:lang w:eastAsia="zh-CN"/>
+        </w:rPr>
+        <w:t>first_name</w:t>
+      </w:r>
+      <w:proofErr w:type="spellEnd"/>
+      <w:r>
+        <w:rPr>
+          <w:rFonts w:ascii="Courier New" w:eastAsia="Times New Roman" w:hAnsi="Courier New" w:cs="Courier New"/>
+          <w:color w:val="A31515"/>
+          <w:sz w:val="18"/>
+          <w:szCs w:val="18"/>
+          <w:lang w:eastAsia="zh-CN"/>
+        </w:rPr>
+        <w:t>"</w:t>
+      </w:r>
+      <w:r>
+        <w:rPr>
+          <w:rFonts w:ascii="Courier New" w:eastAsia="Times New Roman" w:hAnsi="Courier New" w:cs="Courier New"/>
+          <w:color w:val="000000"/>
+          <w:sz w:val="18"/>
+          <w:szCs w:val="18"/>
+          <w:lang w:eastAsia="zh-CN"/>
+        </w:rPr>
+        <w:t>: </w:t>
+      </w:r>
+      <w:r>
+        <w:rPr>
+          <w:rFonts w:ascii="Courier New" w:eastAsia="Times New Roman" w:hAnsi="Courier New" w:cs="Courier New"/>
+          <w:color w:val="0451A5"/>
+          <w:sz w:val="18"/>
+          <w:szCs w:val="18"/>
+          <w:lang w:eastAsia="zh-CN"/>
+        </w:rPr>
+        <w:t>"Jack"</w:t>
+      </w:r>
+      <w:r>
+        <w:rPr>
+          <w:rFonts w:ascii="Courier New" w:eastAsia="Times New Roman" w:hAnsi="Courier New" w:cs="Courier New"/>
+          <w:color w:val="000000"/>
+          <w:sz w:val="18"/>
+          <w:szCs w:val="18"/>
+          <w:lang w:eastAsia="zh-CN"/>
+        </w:rPr>
+        <w:t>,</w:t>
+      </w:r>
+    </w:p>
+    <w:p>
+      <w:pPr>
+        <w:shd w:val="clear" w:color="auto" w:fill="FFFFFE"/>
+        <w:spacing w:after="0" w:line="240" w:lineRule="atLeast"/>
+        <w:ind w:left="1440"/>
+        <w:rPr>
+          <w:rFonts w:ascii="Courier New" w:eastAsia="Times New Roman" w:hAnsi="Courier New" w:cs="Courier New"/>
+          <w:color w:val="000000"/>
+          <w:sz w:val="18"/>
+          <w:szCs w:val="18"/>
+          <w:lang w:eastAsia="zh-CN"/>
+        </w:rPr>
+      </w:pPr>
+      <w:r>
+        <w:rPr>
+          <w:rFonts w:ascii="Courier New" w:eastAsia="Times New Roman" w:hAnsi="Courier New" w:cs="Courier New"/>
+          <w:color w:val="000000"/>
+          <w:sz w:val="18"/>
+          <w:szCs w:val="18"/>
+          <w:lang w:eastAsia="zh-CN"/>
+        </w:rPr>
+        <w:t>            </w:t>
+      </w:r>
+      <w:r>
+        <w:rPr>
+          <w:rFonts w:ascii="Courier New" w:eastAsia="Times New Roman" w:hAnsi="Courier New" w:cs="Courier New"/>
+          <w:color w:val="A31515"/>
+          <w:sz w:val="18"/>
+          <w:szCs w:val="18"/>
+          <w:lang w:eastAsia="zh-CN"/>
+        </w:rPr>
+        <w:t>"</w:t>
+      </w:r>
+      <w:proofErr w:type="spellStart"/>
+      <w:r>
+        <w:rPr>
+          <w:rFonts w:ascii="Courier New" w:eastAsia="Times New Roman" w:hAnsi="Courier New" w:cs="Courier New"/>
+          <w:color w:val="A31515"/>
+          <w:sz w:val="18"/>
+          <w:szCs w:val="18"/>
+          <w:lang w:eastAsia="zh-CN"/>
+        </w:rPr>
+        <w:t>last_name</w:t>
+      </w:r>
+      <w:proofErr w:type="spellEnd"/>
+      <w:r>
+        <w:rPr>
+          <w:rFonts w:ascii="Courier New" w:eastAsia="Times New Roman" w:hAnsi="Courier New" w:cs="Courier New"/>
+          <w:color w:val="A31515"/>
+          <w:sz w:val="18"/>
+          <w:szCs w:val="18"/>
+          <w:lang w:eastAsia="zh-CN"/>
+        </w:rPr>
+        <w:t>"</w:t>
+      </w:r>
+      <w:r>
+        <w:rPr>
+          <w:rFonts w:ascii="Courier New" w:eastAsia="Times New Roman" w:hAnsi="Courier New" w:cs="Courier New"/>
+          <w:color w:val="000000"/>
+          <w:sz w:val="18"/>
+          <w:szCs w:val="18"/>
+          <w:lang w:eastAsia="zh-CN"/>
+        </w:rPr>
+        <w:t>: </w:t>
+      </w:r>
+      <w:r>
+        <w:rPr>
+          <w:rFonts w:ascii="Courier New" w:eastAsia="Times New Roman" w:hAnsi="Courier New" w:cs="Courier New"/>
+          <w:color w:val="0451A5"/>
+          <w:sz w:val="18"/>
+          <w:szCs w:val="18"/>
+          <w:lang w:eastAsia="zh-CN"/>
+        </w:rPr>
+        <w:t>"Son"</w:t>
+      </w:r>
+      <w:r>
+        <w:rPr>
+          <w:rFonts w:ascii="Courier New" w:eastAsia="Times New Roman" w:hAnsi="Courier New" w:cs="Courier New"/>
+          <w:color w:val="000000"/>
+          <w:sz w:val="18"/>
+          <w:szCs w:val="18"/>
+          <w:lang w:eastAsia="zh-CN"/>
+        </w:rPr>
+        <w:t>,</w:t>
+      </w:r>
+    </w:p>
+    <w:p>
+      <w:pPr>
+        <w:shd w:val="clear" w:color="auto" w:fill="FFFFFE"/>
+        <w:spacing w:after="0" w:line="240" w:lineRule="atLeast"/>
+        <w:ind w:left="1440"/>
+        <w:rPr>
+          <w:rFonts w:ascii="Courier New" w:eastAsia="Times New Roman" w:hAnsi="Courier New" w:cs="Courier New"/>
+          <w:color w:val="000000"/>
+          <w:sz w:val="18"/>
+          <w:szCs w:val="18"/>
+          <w:lang w:eastAsia="zh-CN"/>
+        </w:rPr>
+      </w:pPr>
+      <w:r>
+        <w:rPr>
+          <w:rFonts w:ascii="Courier New" w:eastAsia="Times New Roman" w:hAnsi="Courier New" w:cs="Courier New"/>
+          <w:color w:val="000000"/>
+          <w:sz w:val="18"/>
+          <w:szCs w:val="18"/>
+          <w:lang w:eastAsia="zh-CN"/>
+        </w:rPr>
+        <w:t>            </w:t>
+      </w:r>
+      <w:r>
+        <w:rPr>
+          <w:rFonts w:ascii="Courier New" w:eastAsia="Times New Roman" w:hAnsi="Courier New" w:cs="Courier New"/>
+          <w:color w:val="A31515"/>
+          <w:sz w:val="18"/>
+          <w:szCs w:val="18"/>
+          <w:lang w:eastAsia="zh-CN"/>
+        </w:rPr>
+        <w:t>"birthday"</w:t>
+      </w:r>
+      <w:r>
+        <w:rPr>
+          <w:rFonts w:ascii="Courier New" w:eastAsia="Times New Roman" w:hAnsi="Courier New" w:cs="Courier New"/>
+          <w:color w:val="000000"/>
+          <w:sz w:val="18"/>
+          <w:szCs w:val="18"/>
+          <w:lang w:eastAsia="zh-CN"/>
+        </w:rPr>
+        <w:t>: </w:t>
+      </w:r>
+      <w:r>
+        <w:rPr>
+          <w:rFonts w:ascii="Courier New" w:eastAsia="Times New Roman" w:hAnsi="Courier New" w:cs="Courier New"/>
+          <w:color w:val="0451A5"/>
+          <w:sz w:val="18"/>
+          <w:szCs w:val="18"/>
+          <w:lang w:eastAsia="zh-CN"/>
+        </w:rPr>
+        <w:t>"1995-01-01 00:00:00"</w:t>
+      </w:r>
+      <w:r>
+        <w:rPr>
+          <w:rFonts w:ascii="Courier New" w:eastAsia="Times New Roman" w:hAnsi="Courier New" w:cs="Courier New"/>
+          <w:color w:val="000000"/>
+          <w:sz w:val="18"/>
+          <w:szCs w:val="18"/>
+          <w:lang w:eastAsia="zh-CN"/>
+        </w:rPr>
+        <w:t>,</w:t>
+      </w:r>
+    </w:p>
+    <w:p>
+      <w:pPr>
+        <w:shd w:val="clear" w:color="auto" w:fill="FFFFFE"/>
+        <w:spacing w:after="0" w:line="240" w:lineRule="atLeast"/>
+        <w:ind w:left="1440"/>
+        <w:rPr>
+          <w:rFonts w:ascii="Courier New" w:eastAsia="Times New Roman" w:hAnsi="Courier New" w:cs="Courier New"/>
+          <w:color w:val="000000"/>
+          <w:sz w:val="18"/>
+          <w:szCs w:val="18"/>
+          <w:lang w:eastAsia="zh-CN"/>
+        </w:rPr>
+      </w:pPr>
+      <w:r>
+        <w:rPr>
+          <w:rFonts w:ascii="Courier New" w:eastAsia="Times New Roman" w:hAnsi="Courier New" w:cs="Courier New"/>
+          <w:color w:val="000000"/>
+          <w:sz w:val="18"/>
+          <w:szCs w:val="18"/>
+          <w:lang w:eastAsia="zh-CN"/>
+        </w:rPr>
+        <w:t>            </w:t>
+      </w:r>
+      <w:r>
+        <w:rPr>
+          <w:rFonts w:ascii="Courier New" w:eastAsia="Times New Roman" w:hAnsi="Courier New" w:cs="Courier New"/>
+          <w:color w:val="A31515"/>
+          <w:sz w:val="18"/>
+          <w:szCs w:val="18"/>
+          <w:lang w:eastAsia="zh-CN"/>
+        </w:rPr>
+        <w:t>"photo"</w:t>
+      </w:r>
+      <w:r>
+        <w:rPr>
+          <w:rFonts w:ascii="Courier New" w:eastAsia="Times New Roman" w:hAnsi="Courier New" w:cs="Courier New"/>
+          <w:color w:val="000000"/>
+          <w:sz w:val="18"/>
+          <w:szCs w:val="18"/>
+          <w:lang w:eastAsia="zh-CN"/>
+        </w:rPr>
+        <w:t>: </w:t>
+      </w:r>
+      <w:r>
+        <w:rPr>
+          <w:rFonts w:ascii="Courier New" w:eastAsia="Times New Roman" w:hAnsi="Courier New" w:cs="Courier New"/>
+          <w:color w:val="0451A5"/>
+          <w:sz w:val="18"/>
+          <w:szCs w:val="18"/>
+          <w:lang w:eastAsia="zh-CN"/>
+        </w:rPr>
+        <w:t>"1591372501.jpg"</w:t>
+      </w:r>
+      <w:r>
+        <w:rPr>
+          <w:rFonts w:ascii="Courier New" w:eastAsia="Times New Roman" w:hAnsi="Courier New" w:cs="Courier New"/>
+          <w:color w:val="000000"/>
+          <w:sz w:val="18"/>
+          <w:szCs w:val="18"/>
+          <w:lang w:eastAsia="zh-CN"/>
+        </w:rPr>
+        <w:t>,</w:t>
+      </w:r>
+    </w:p>
+    <w:p>
+      <w:pPr>
+        <w:shd w:val="clear" w:color="auto" w:fill="FFFFFE"/>
+        <w:spacing w:after="0" w:line="240" w:lineRule="atLeast"/>
+        <w:ind w:left="1440"/>
+        <w:rPr>
+          <w:rFonts w:ascii="Courier New" w:eastAsia="Times New Roman" w:hAnsi="Courier New" w:cs="Courier New"/>
+          <w:color w:val="000000"/>
+          <w:sz w:val="18"/>
+          <w:szCs w:val="18"/>
+          <w:lang w:eastAsia="zh-CN"/>
+        </w:rPr>
+      </w:pPr>
+      <w:r>
+        <w:rPr>
+          <w:rFonts w:ascii="Courier New" w:eastAsia="Times New Roman" w:hAnsi="Courier New" w:cs="Courier New"/>
+          <w:color w:val="000000"/>
+          <w:sz w:val="18"/>
+          <w:szCs w:val="18"/>
+          <w:lang w:eastAsia="zh-CN"/>
+        </w:rPr>
+        <w:t>            </w:t>
+      </w:r>
+      <w:r>
+        <w:rPr>
+          <w:rFonts w:ascii="Courier New" w:eastAsia="Times New Roman" w:hAnsi="Courier New" w:cs="Courier New"/>
+          <w:color w:val="A31515"/>
+          <w:sz w:val="18"/>
+          <w:szCs w:val="18"/>
+          <w:lang w:eastAsia="zh-CN"/>
+        </w:rPr>
+        <w:t>"credits"</w:t>
+      </w:r>
+      <w:r>
+        <w:rPr>
+          <w:rFonts w:ascii="Courier New" w:eastAsia="Times New Roman" w:hAnsi="Courier New" w:cs="Courier New"/>
+          <w:color w:val="000000"/>
+          <w:sz w:val="18"/>
+          <w:szCs w:val="18"/>
+          <w:lang w:eastAsia="zh-CN"/>
+        </w:rPr>
+        <w:t>: </w:t>
+      </w:r>
+      <w:r>
+        <w:rPr>
+          <w:rFonts w:ascii="Courier New" w:eastAsia="Times New Roman" w:hAnsi="Courier New" w:cs="Courier New"/>
+          <w:color w:val="09885A"/>
+          <w:sz w:val="18"/>
+          <w:szCs w:val="18"/>
+          <w:lang w:eastAsia="zh-CN"/>
+        </w:rPr>
+        <w:t>130</w:t>
+      </w:r>
+      <w:r>
+        <w:rPr>
+          <w:rFonts w:ascii="Courier New" w:eastAsia="Times New Roman" w:hAnsi="Courier New" w:cs="Courier New"/>
+          <w:color w:val="000000"/>
+          <w:sz w:val="18"/>
+          <w:szCs w:val="18"/>
+          <w:lang w:eastAsia="zh-CN"/>
+        </w:rPr>
+        <w:t>,</w:t>
+      </w:r>
+    </w:p>
+    <w:p>
+      <w:pPr>
+        <w:shd w:val="clear" w:color="auto" w:fill="FFFFFE"/>
+        <w:spacing w:after="0" w:line="240" w:lineRule="atLeast"/>
+        <w:ind w:left="1440"/>
+        <w:rPr>
+          <w:rFonts w:ascii="Courier New" w:eastAsia="Times New Roman" w:hAnsi="Courier New" w:cs="Courier New"/>
+          <w:color w:val="000000"/>
+          <w:sz w:val="18"/>
+          <w:szCs w:val="18"/>
+          <w:lang w:eastAsia="zh-CN"/>
+        </w:rPr>
+      </w:pPr>
+      <w:r>
+        <w:rPr>
+          <w:rFonts w:ascii="Courier New" w:eastAsia="Times New Roman" w:hAnsi="Courier New" w:cs="Courier New"/>
+          <w:color w:val="000000"/>
+          <w:sz w:val="18"/>
+          <w:szCs w:val="18"/>
+          <w:lang w:eastAsia="zh-CN"/>
+        </w:rPr>
+        <w:t>            </w:t>
+      </w:r>
+      <w:r>
+        <w:rPr>
+          <w:rFonts w:ascii="Courier New" w:eastAsia="Times New Roman" w:hAnsi="Courier New" w:cs="Courier New"/>
+          <w:color w:val="A31515"/>
+          <w:sz w:val="18"/>
+          <w:szCs w:val="18"/>
+          <w:lang w:eastAsia="zh-CN"/>
+        </w:rPr>
+        <w:t>"status"</w:t>
+      </w:r>
+      <w:r>
+        <w:rPr>
+          <w:rFonts w:ascii="Courier New" w:eastAsia="Times New Roman" w:hAnsi="Courier New" w:cs="Courier New"/>
+          <w:color w:val="000000"/>
+          <w:sz w:val="18"/>
+          <w:szCs w:val="18"/>
+          <w:lang w:eastAsia="zh-CN"/>
+        </w:rPr>
+        <w:t>: </w:t>
+      </w:r>
+      <w:r>
+        <w:rPr>
+          <w:rFonts w:ascii="Courier New" w:eastAsia="Times New Roman" w:hAnsi="Courier New" w:cs="Courier New"/>
+          <w:color w:val="09885A"/>
+          <w:sz w:val="18"/>
+          <w:szCs w:val="18"/>
+          <w:lang w:eastAsia="zh-CN"/>
+        </w:rPr>
+        <w:t>1</w:t>
+      </w:r>
+      <w:r>
+        <w:rPr>
+          <w:rFonts w:ascii="Courier New" w:eastAsia="Times New Roman" w:hAnsi="Courier New" w:cs="Courier New"/>
+          <w:color w:val="000000"/>
+          <w:sz w:val="18"/>
+          <w:szCs w:val="18"/>
+          <w:lang w:eastAsia="zh-CN"/>
+        </w:rPr>
+        <w:t>,</w:t>
+      </w:r>
+    </w:p>
+    <w:p>
+      <w:pPr>
+        <w:shd w:val="clear" w:color="auto" w:fill="FFFFFE"/>
+        <w:spacing w:after="0" w:line="240" w:lineRule="atLeast"/>
+        <w:ind w:left="1440"/>
+        <w:rPr>
+          <w:rFonts w:ascii="Courier New" w:eastAsia="Times New Roman" w:hAnsi="Courier New" w:cs="Courier New"/>
+          <w:color w:val="000000"/>
+          <w:sz w:val="18"/>
+          <w:szCs w:val="18"/>
+          <w:lang w:eastAsia="zh-CN"/>
+        </w:rPr>
+      </w:pPr>
+      <w:r>
+        <w:rPr>
+          <w:rFonts w:ascii="Courier New" w:eastAsia="Times New Roman" w:hAnsi="Courier New" w:cs="Courier New"/>
+          <w:color w:val="000000"/>
+          <w:sz w:val="18"/>
+          <w:szCs w:val="18"/>
+          <w:lang w:eastAsia="zh-CN"/>
+        </w:rPr>
+        <w:t>            </w:t>
+      </w:r>
+      <w:r>
+        <w:rPr>
+          <w:rFonts w:ascii="Courier New" w:eastAsia="Times New Roman" w:hAnsi="Courier New" w:cs="Courier New"/>
+          <w:color w:val="A31515"/>
+          <w:sz w:val="18"/>
+          <w:szCs w:val="18"/>
+          <w:lang w:eastAsia="zh-CN"/>
+        </w:rPr>
+        <w:t>"</w:t>
+      </w:r>
+      <w:proofErr w:type="spellStart"/>
+      <w:r>
+        <w:rPr>
+          <w:rFonts w:ascii="Courier New" w:eastAsia="Times New Roman" w:hAnsi="Courier New" w:cs="Courier New"/>
+          <w:color w:val="A31515"/>
+          <w:sz w:val="18"/>
+          <w:szCs w:val="18"/>
+          <w:lang w:eastAsia="zh-CN"/>
+        </w:rPr>
+        <w:t>created_at</w:t>
+      </w:r>
+      <w:proofErr w:type="spellEnd"/>
+      <w:r>
+        <w:rPr>
+          <w:rFonts w:ascii="Courier New" w:eastAsia="Times New Roman" w:hAnsi="Courier New" w:cs="Courier New"/>
+          <w:color w:val="A31515"/>
+          <w:sz w:val="18"/>
+          <w:szCs w:val="18"/>
+          <w:lang w:eastAsia="zh-CN"/>
+        </w:rPr>
+        <w:t>"</w:t>
+      </w:r>
+      <w:r>
+        <w:rPr>
+          <w:rFonts w:ascii="Courier New" w:eastAsia="Times New Roman" w:hAnsi="Courier New" w:cs="Courier New"/>
+          <w:color w:val="000000"/>
+          <w:sz w:val="18"/>
+          <w:szCs w:val="18"/>
+          <w:lang w:eastAsia="zh-CN"/>
+        </w:rPr>
+        <w:t>: </w:t>
+      </w:r>
+      <w:r>
+        <w:rPr>
+          <w:rFonts w:ascii="Courier New" w:eastAsia="Times New Roman" w:hAnsi="Courier New" w:cs="Courier New"/>
+          <w:color w:val="0451A5"/>
+          <w:sz w:val="18"/>
+          <w:szCs w:val="18"/>
+          <w:lang w:eastAsia="zh-CN"/>
+        </w:rPr>
         <w:t>null</w:t>
       </w:r>
+      <w:r>
+        <w:rPr>
+          <w:rFonts w:ascii="Courier New" w:eastAsia="Times New Roman" w:hAnsi="Courier New" w:cs="Courier New"/>
+          <w:color w:val="000000"/>
+          <w:sz w:val="18"/>
+          <w:szCs w:val="18"/>
+          <w:lang w:eastAsia="zh-CN"/>
+        </w:rPr>
+        <w:t>,</w:t>
+      </w:r>
     </w:p>
     <w:p>
       <w:pPr>
@@ -3034,852 +4155,294 @@
           <w:szCs w:val="18"/>
           <w:lang w:eastAsia="zh-CN"/>
         </w:rPr>
+        <w:t>            </w:t>
+      </w:r>
+      <w:r>
+        <w:rPr>
+          <w:rFonts w:ascii="Courier New" w:eastAsia="Times New Roman" w:hAnsi="Courier New" w:cs="Courier New"/>
+          <w:color w:val="A31515"/>
+          <w:sz w:val="18"/>
+          <w:szCs w:val="18"/>
+          <w:lang w:eastAsia="zh-CN"/>
+        </w:rPr>
+        <w:t>"</w:t>
+      </w:r>
+      <w:proofErr w:type="spellStart"/>
+      <w:r>
+        <w:rPr>
+          <w:rFonts w:ascii="Courier New" w:eastAsia="Times New Roman" w:hAnsi="Courier New" w:cs="Courier New"/>
+          <w:color w:val="A31515"/>
+          <w:sz w:val="18"/>
+          <w:szCs w:val="18"/>
+          <w:lang w:eastAsia="zh-CN"/>
+        </w:rPr>
+        <w:t>updated_at</w:t>
+      </w:r>
+      <w:proofErr w:type="spellEnd"/>
+      <w:r>
+        <w:rPr>
+          <w:rFonts w:ascii="Courier New" w:eastAsia="Times New Roman" w:hAnsi="Courier New" w:cs="Courier New"/>
+          <w:color w:val="A31515"/>
+          <w:sz w:val="18"/>
+          <w:szCs w:val="18"/>
+          <w:lang w:eastAsia="zh-CN"/>
+        </w:rPr>
+        <w:t>"</w:t>
+      </w:r>
+      <w:r>
+        <w:rPr>
+          <w:rFonts w:ascii="Courier New" w:eastAsia="Times New Roman" w:hAnsi="Courier New" w:cs="Courier New"/>
+          <w:color w:val="000000"/>
+          <w:sz w:val="18"/>
+          <w:szCs w:val="18"/>
+          <w:lang w:eastAsia="zh-CN"/>
+        </w:rPr>
+        <w:t>: </w:t>
+      </w:r>
+      <w:r>
+        <w:rPr>
+          <w:rFonts w:ascii="Courier New" w:eastAsia="Times New Roman" w:hAnsi="Courier New" w:cs="Courier New"/>
+          <w:color w:val="0451A5"/>
+          <w:sz w:val="18"/>
+          <w:szCs w:val="18"/>
+          <w:lang w:eastAsia="zh-CN"/>
+        </w:rPr>
+        <w:t>"2020-06-05 15:55:01"</w:t>
+      </w:r>
+      <w:r>
+        <w:rPr>
+          <w:rFonts w:ascii="Courier New" w:eastAsia="Times New Roman" w:hAnsi="Courier New" w:cs="Courier New"/>
+          <w:color w:val="000000"/>
+          <w:sz w:val="18"/>
+          <w:szCs w:val="18"/>
+          <w:lang w:eastAsia="zh-CN"/>
+        </w:rPr>
+        <w:t>,</w:t>
+      </w:r>
+    </w:p>
+    <w:p>
+      <w:pPr>
+        <w:shd w:val="clear" w:color="auto" w:fill="FFFFFE"/>
+        <w:spacing w:after="0" w:line="240" w:lineRule="atLeast"/>
+        <w:ind w:left="1440"/>
+        <w:rPr>
+          <w:rFonts w:ascii="Courier New" w:eastAsia="Times New Roman" w:hAnsi="Courier New" w:cs="Courier New"/>
+          <w:color w:val="000000"/>
+          <w:sz w:val="18"/>
+          <w:szCs w:val="18"/>
+          <w:lang w:eastAsia="zh-CN"/>
+        </w:rPr>
+      </w:pPr>
+      <w:r>
+        <w:rPr>
+          <w:rFonts w:ascii="Courier New" w:eastAsia="Times New Roman" w:hAnsi="Courier New" w:cs="Courier New"/>
+          <w:color w:val="000000"/>
+          <w:sz w:val="18"/>
+          <w:szCs w:val="18"/>
+          <w:lang w:eastAsia="zh-CN"/>
+        </w:rPr>
+        <w:t>            </w:t>
+      </w:r>
+      <w:r>
+        <w:rPr>
+          <w:rFonts w:ascii="Courier New" w:eastAsia="Times New Roman" w:hAnsi="Courier New" w:cs="Courier New"/>
+          <w:color w:val="A31515"/>
+          <w:sz w:val="18"/>
+          <w:szCs w:val="18"/>
+          <w:lang w:eastAsia="zh-CN"/>
+        </w:rPr>
+        <w:t>"</w:t>
+      </w:r>
+      <w:proofErr w:type="spellStart"/>
+      <w:r>
+        <w:rPr>
+          <w:rFonts w:ascii="Courier New" w:eastAsia="Times New Roman" w:hAnsi="Courier New" w:cs="Courier New"/>
+          <w:color w:val="A31515"/>
+          <w:sz w:val="18"/>
+          <w:szCs w:val="18"/>
+          <w:lang w:eastAsia="zh-CN"/>
+        </w:rPr>
+        <w:t>deleted_at</w:t>
+      </w:r>
+      <w:proofErr w:type="spellEnd"/>
+      <w:r>
+        <w:rPr>
+          <w:rFonts w:ascii="Courier New" w:eastAsia="Times New Roman" w:hAnsi="Courier New" w:cs="Courier New"/>
+          <w:color w:val="A31515"/>
+          <w:sz w:val="18"/>
+          <w:szCs w:val="18"/>
+          <w:lang w:eastAsia="zh-CN"/>
+        </w:rPr>
+        <w:t>"</w:t>
+      </w:r>
+      <w:r>
+        <w:rPr>
+          <w:rFonts w:ascii="Courier New" w:eastAsia="Times New Roman" w:hAnsi="Courier New" w:cs="Courier New"/>
+          <w:color w:val="000000"/>
+          <w:sz w:val="18"/>
+          <w:szCs w:val="18"/>
+          <w:lang w:eastAsia="zh-CN"/>
+        </w:rPr>
+        <w:t>: </w:t>
+      </w:r>
+      <w:r>
+        <w:rPr>
+          <w:rFonts w:ascii="Courier New" w:eastAsia="Times New Roman" w:hAnsi="Courier New" w:cs="Courier New"/>
+          <w:color w:val="0451A5"/>
+          <w:sz w:val="18"/>
+          <w:szCs w:val="18"/>
+          <w:lang w:eastAsia="zh-CN"/>
+        </w:rPr>
+        <w:t>null</w:t>
+      </w:r>
+    </w:p>
+    <w:p>
+      <w:pPr>
+        <w:shd w:val="clear" w:color="auto" w:fill="FFFFFE"/>
+        <w:spacing w:after="0" w:line="240" w:lineRule="atLeast"/>
+        <w:ind w:left="1440"/>
+        <w:rPr>
+          <w:rFonts w:ascii="Courier New" w:eastAsia="Times New Roman" w:hAnsi="Courier New" w:cs="Courier New"/>
+          <w:color w:val="000000"/>
+          <w:sz w:val="18"/>
+          <w:szCs w:val="18"/>
+          <w:lang w:eastAsia="zh-CN"/>
+        </w:rPr>
+      </w:pPr>
+      <w:r>
+        <w:rPr>
+          <w:rFonts w:ascii="Courier New" w:eastAsia="Times New Roman" w:hAnsi="Courier New" w:cs="Courier New"/>
+          <w:color w:val="000000"/>
+          <w:sz w:val="18"/>
+          <w:szCs w:val="18"/>
+          <w:lang w:eastAsia="zh-CN"/>
+        </w:rPr>
+        <w:t>        },</w:t>
+      </w:r>
+    </w:p>
+    <w:p>
+      <w:pPr>
+        <w:shd w:val="clear" w:color="auto" w:fill="FFFFFE"/>
+        <w:spacing w:after="0" w:line="240" w:lineRule="atLeast"/>
+        <w:ind w:left="1440"/>
+        <w:rPr>
+          <w:rFonts w:ascii="Courier New" w:eastAsia="Times New Roman" w:hAnsi="Courier New" w:cs="Courier New"/>
+          <w:color w:val="000000"/>
+          <w:sz w:val="18"/>
+          <w:szCs w:val="18"/>
+          <w:lang w:eastAsia="zh-CN"/>
+        </w:rPr>
+      </w:pPr>
+      <w:r>
+        <w:rPr>
+          <w:rFonts w:ascii="Courier New" w:eastAsia="Times New Roman" w:hAnsi="Courier New" w:cs="Courier New"/>
+          <w:color w:val="000000"/>
+          <w:sz w:val="18"/>
+          <w:szCs w:val="18"/>
+          <w:lang w:eastAsia="zh-CN"/>
+        </w:rPr>
+        <w:t>        </w:t>
+      </w:r>
+      <w:r>
+        <w:rPr>
+          <w:rFonts w:ascii="Courier New" w:eastAsia="Times New Roman" w:hAnsi="Courier New" w:cs="Courier New"/>
+          <w:color w:val="A31515"/>
+          <w:sz w:val="18"/>
+          <w:szCs w:val="18"/>
+          <w:lang w:eastAsia="zh-CN"/>
+        </w:rPr>
+        <w:t>"</w:t>
+      </w:r>
+      <w:proofErr w:type="spellStart"/>
+      <w:r>
+        <w:rPr>
+          <w:rFonts w:ascii="Courier New" w:eastAsia="Times New Roman" w:hAnsi="Courier New" w:cs="Courier New"/>
+          <w:color w:val="A31515"/>
+          <w:sz w:val="18"/>
+          <w:szCs w:val="18"/>
+          <w:lang w:eastAsia="zh-CN"/>
+        </w:rPr>
+        <w:t>booking_history</w:t>
+      </w:r>
+      <w:proofErr w:type="spellEnd"/>
+      <w:r>
+        <w:rPr>
+          <w:rFonts w:ascii="Courier New" w:eastAsia="Times New Roman" w:hAnsi="Courier New" w:cs="Courier New"/>
+          <w:color w:val="A31515"/>
+          <w:sz w:val="18"/>
+          <w:szCs w:val="18"/>
+          <w:lang w:eastAsia="zh-CN"/>
+        </w:rPr>
+        <w:t>"</w:t>
+      </w:r>
+      <w:r>
+        <w:rPr>
+          <w:rFonts w:ascii="Courier New" w:eastAsia="Times New Roman" w:hAnsi="Courier New" w:cs="Courier New"/>
+          <w:color w:val="000000"/>
+          <w:sz w:val="18"/>
+          <w:szCs w:val="18"/>
+          <w:lang w:eastAsia="zh-CN"/>
+        </w:rPr>
+        <w:t>: </w:t>
+      </w:r>
+      <w:r>
+        <w:rPr>
+          <w:rFonts w:ascii="Courier New" w:eastAsia="Times New Roman" w:hAnsi="Courier New" w:cs="Courier New"/>
+          <w:color w:val="09885A"/>
+          <w:sz w:val="18"/>
+          <w:szCs w:val="18"/>
+          <w:lang w:eastAsia="zh-CN"/>
+        </w:rPr>
+        <w:t>1</w:t>
+      </w:r>
+    </w:p>
+    <w:p>
+      <w:pPr>
+        <w:shd w:val="clear" w:color="auto" w:fill="FFFFFE"/>
+        <w:spacing w:after="0" w:line="240" w:lineRule="atLeast"/>
+        <w:ind w:left="1440"/>
+        <w:rPr>
+          <w:rFonts w:ascii="Courier New" w:eastAsia="Times New Roman" w:hAnsi="Courier New" w:cs="Courier New"/>
+          <w:color w:val="000000"/>
+          <w:sz w:val="18"/>
+          <w:szCs w:val="18"/>
+          <w:lang w:eastAsia="zh-CN"/>
+        </w:rPr>
+      </w:pPr>
+      <w:r>
+        <w:rPr>
+          <w:rFonts w:ascii="Courier New" w:eastAsia="Times New Roman" w:hAnsi="Courier New" w:cs="Courier New"/>
+          <w:color w:val="000000"/>
+          <w:sz w:val="18"/>
+          <w:szCs w:val="18"/>
+          <w:lang w:eastAsia="zh-CN"/>
+        </w:rPr>
+        <w:t>    }</w:t>
+      </w:r>
+    </w:p>
+    <w:p>
+      <w:pPr>
+        <w:shd w:val="clear" w:color="auto" w:fill="FFFFFE"/>
+        <w:spacing w:after="0" w:line="240" w:lineRule="atLeast"/>
+        <w:ind w:left="1440"/>
+        <w:rPr>
+          <w:rFonts w:ascii="Courier New" w:eastAsia="Times New Roman" w:hAnsi="Courier New" w:cs="Courier New"/>
+          <w:color w:val="000000"/>
+          <w:sz w:val="18"/>
+          <w:szCs w:val="18"/>
+          <w:lang w:eastAsia="zh-CN"/>
+        </w:rPr>
+      </w:pPr>
+      <w:r>
+        <w:rPr>
+          <w:rFonts w:ascii="Courier New" w:eastAsia="Times New Roman" w:hAnsi="Courier New" w:cs="Courier New"/>
+          <w:color w:val="000000"/>
+          <w:sz w:val="18"/>
+          <w:szCs w:val="18"/>
+          <w:lang w:eastAsia="zh-CN"/>
+        </w:rPr>
         <w:t>}</w:t>
       </w:r>
-    </w:p>
-    <w:p>
-      <w:pPr>
-        <w:shd w:val="clear" w:color="auto" w:fill="FFFFFE"/>
-        <w:spacing w:after="0" w:line="240" w:lineRule="atLeast"/>
-        <w:ind w:left="1440"/>
-        <w:rPr>
-          <w:rFonts w:ascii="Courier New" w:eastAsia="Times New Roman" w:hAnsi="Courier New" w:cs="Courier New"/>
-          <w:color w:val="000000"/>
-          <w:sz w:val="18"/>
-          <w:szCs w:val="18"/>
-          <w:lang w:eastAsia="zh-CN"/>
-        </w:rPr>
-      </w:pPr>
-    </w:p>
-    <w:p>
-      <w:pPr>
-        <w:shd w:val="clear" w:color="auto" w:fill="FFFFFE"/>
-        <w:spacing w:after="0" w:line="240" w:lineRule="atLeast"/>
-        <w:ind w:left="1440"/>
-        <w:rPr>
-          <w:rFonts w:ascii="Courier New" w:eastAsia="Times New Roman" w:hAnsi="Courier New" w:cs="Courier New"/>
-          <w:color w:val="000000"/>
-          <w:sz w:val="18"/>
-          <w:szCs w:val="18"/>
-          <w:lang w:eastAsia="zh-CN"/>
-        </w:rPr>
-      </w:pPr>
-    </w:p>
-    <w:p>
-      <w:pPr>
-        <w:shd w:val="clear" w:color="auto" w:fill="FFFFFE"/>
-        <w:spacing w:after="0" w:line="240" w:lineRule="atLeast"/>
-        <w:ind w:left="1440"/>
-        <w:rPr>
-          <w:rFonts w:ascii="Courier New" w:eastAsia="Times New Roman" w:hAnsi="Courier New" w:cs="Courier New"/>
-          <w:color w:val="000000"/>
-          <w:sz w:val="18"/>
-          <w:szCs w:val="18"/>
-          <w:lang w:eastAsia="zh-CN"/>
-        </w:rPr>
-      </w:pPr>
-      <w:r>
-        <w:rPr>
-          <w:rFonts w:ascii="Courier New" w:eastAsia="Times New Roman" w:hAnsi="Courier New" w:cs="Courier New"/>
-          <w:color w:val="000000"/>
-          <w:sz w:val="18"/>
-          <w:szCs w:val="18"/>
-          <w:lang w:eastAsia="zh-CN"/>
-        </w:rPr>
-        <w:t>{</w:t>
-      </w:r>
-    </w:p>
-    <w:p>
-      <w:pPr>
-        <w:shd w:val="clear" w:color="auto" w:fill="FFFFFE"/>
-        <w:spacing w:after="0" w:line="240" w:lineRule="atLeast"/>
-        <w:ind w:left="1440"/>
-        <w:rPr>
-          <w:rFonts w:ascii="Courier New" w:eastAsia="Times New Roman" w:hAnsi="Courier New" w:cs="Courier New"/>
-          <w:color w:val="000000"/>
-          <w:sz w:val="18"/>
-          <w:szCs w:val="18"/>
-          <w:lang w:eastAsia="zh-CN"/>
-        </w:rPr>
-      </w:pPr>
-      <w:r>
-        <w:rPr>
-          <w:rFonts w:ascii="Courier New" w:eastAsia="Times New Roman" w:hAnsi="Courier New" w:cs="Courier New"/>
-          <w:color w:val="000000"/>
-          <w:sz w:val="18"/>
-          <w:szCs w:val="18"/>
-          <w:lang w:eastAsia="zh-CN"/>
-        </w:rPr>
-        <w:t>    </w:t>
-      </w:r>
-      <w:r>
-        <w:rPr>
-          <w:rFonts w:ascii="Courier New" w:eastAsia="Times New Roman" w:hAnsi="Courier New" w:cs="Courier New"/>
-          <w:color w:val="A31515"/>
-          <w:sz w:val="18"/>
-          <w:szCs w:val="18"/>
-          <w:lang w:eastAsia="zh-CN"/>
-        </w:rPr>
-        <w:t>"user"</w:t>
-      </w:r>
-      <w:r>
-        <w:rPr>
-          <w:rFonts w:ascii="Courier New" w:eastAsia="Times New Roman" w:hAnsi="Courier New" w:cs="Courier New"/>
-          <w:color w:val="000000"/>
-          <w:sz w:val="18"/>
-          <w:szCs w:val="18"/>
-          <w:lang w:eastAsia="zh-CN"/>
-        </w:rPr>
-        <w:t>: {</w:t>
-      </w:r>
-    </w:p>
-    <w:p>
-      <w:pPr>
-        <w:shd w:val="clear" w:color="auto" w:fill="FFFFFE"/>
-        <w:spacing w:after="0" w:line="240" w:lineRule="atLeast"/>
-        <w:ind w:left="1440"/>
-        <w:rPr>
-          <w:rFonts w:ascii="Courier New" w:eastAsia="Times New Roman" w:hAnsi="Courier New" w:cs="Courier New"/>
-          <w:color w:val="000000"/>
-          <w:sz w:val="18"/>
-          <w:szCs w:val="18"/>
-          <w:lang w:eastAsia="zh-CN"/>
-        </w:rPr>
-      </w:pPr>
-      <w:r>
-        <w:rPr>
-          <w:rFonts w:ascii="Courier New" w:eastAsia="Times New Roman" w:hAnsi="Courier New" w:cs="Courier New"/>
-          <w:color w:val="000000"/>
-          <w:sz w:val="18"/>
-          <w:szCs w:val="18"/>
-          <w:lang w:eastAsia="zh-CN"/>
-        </w:rPr>
-        <w:t>        </w:t>
-      </w:r>
-      <w:r>
-        <w:rPr>
-          <w:rFonts w:ascii="Courier New" w:eastAsia="Times New Roman" w:hAnsi="Courier New" w:cs="Courier New"/>
-          <w:color w:val="A31515"/>
-          <w:sz w:val="18"/>
-          <w:szCs w:val="18"/>
-          <w:lang w:eastAsia="zh-CN"/>
-        </w:rPr>
-        <w:t>"id"</w:t>
-      </w:r>
-      <w:r>
-        <w:rPr>
-          <w:rFonts w:ascii="Courier New" w:eastAsia="Times New Roman" w:hAnsi="Courier New" w:cs="Courier New"/>
-          <w:color w:val="000000"/>
-          <w:sz w:val="18"/>
-          <w:szCs w:val="18"/>
-          <w:lang w:eastAsia="zh-CN"/>
-        </w:rPr>
-        <w:t>: </w:t>
-      </w:r>
-      <w:r>
-        <w:rPr>
-          <w:rFonts w:ascii="Courier New" w:eastAsia="Times New Roman" w:hAnsi="Courier New" w:cs="Courier New"/>
-          <w:color w:val="09885A"/>
-          <w:sz w:val="18"/>
-          <w:szCs w:val="18"/>
-          <w:lang w:eastAsia="zh-CN"/>
-        </w:rPr>
-        <w:t>1</w:t>
-      </w:r>
-      <w:r>
-        <w:rPr>
-          <w:rFonts w:ascii="Courier New" w:eastAsia="Times New Roman" w:hAnsi="Courier New" w:cs="Courier New"/>
-          <w:color w:val="000000"/>
-          <w:sz w:val="18"/>
-          <w:szCs w:val="18"/>
-          <w:lang w:eastAsia="zh-CN"/>
-        </w:rPr>
-        <w:t>,</w:t>
-      </w:r>
-    </w:p>
-    <w:p>
-      <w:pPr>
-        <w:shd w:val="clear" w:color="auto" w:fill="FFFFFE"/>
-        <w:spacing w:after="0" w:line="240" w:lineRule="atLeast"/>
-        <w:ind w:left="1440"/>
-        <w:rPr>
-          <w:rFonts w:ascii="Courier New" w:eastAsia="Times New Roman" w:hAnsi="Courier New" w:cs="Courier New"/>
-          <w:color w:val="000000"/>
-          <w:sz w:val="18"/>
-          <w:szCs w:val="18"/>
-          <w:lang w:eastAsia="zh-CN"/>
-        </w:rPr>
-      </w:pPr>
-      <w:r>
-        <w:rPr>
-          <w:rFonts w:ascii="Courier New" w:eastAsia="Times New Roman" w:hAnsi="Courier New" w:cs="Courier New"/>
-          <w:color w:val="000000"/>
-          <w:sz w:val="18"/>
-          <w:szCs w:val="18"/>
-          <w:lang w:eastAsia="zh-CN"/>
-        </w:rPr>
-        <w:t>        </w:t>
-      </w:r>
-      <w:r>
-        <w:rPr>
-          <w:rFonts w:ascii="Courier New" w:eastAsia="Times New Roman" w:hAnsi="Courier New" w:cs="Courier New"/>
-          <w:color w:val="A31515"/>
-          <w:sz w:val="18"/>
-          <w:szCs w:val="18"/>
-          <w:lang w:eastAsia="zh-CN"/>
-        </w:rPr>
-        <w:t>"email"</w:t>
-      </w:r>
-      <w:r>
-        <w:rPr>
-          <w:rFonts w:ascii="Courier New" w:eastAsia="Times New Roman" w:hAnsi="Courier New" w:cs="Courier New"/>
-          <w:color w:val="000000"/>
-          <w:sz w:val="18"/>
-          <w:szCs w:val="18"/>
-          <w:lang w:eastAsia="zh-CN"/>
-        </w:rPr>
-        <w:t>: </w:t>
-      </w:r>
-      <w:r>
-        <w:rPr>
-          <w:rFonts w:ascii="Courier New" w:eastAsia="Times New Roman" w:hAnsi="Courier New" w:cs="Courier New"/>
-          <w:color w:val="0451A5"/>
-          <w:sz w:val="18"/>
-          <w:szCs w:val="18"/>
-          <w:lang w:eastAsia="zh-CN"/>
-        </w:rPr>
-        <w:t>"test1@example.com"</w:t>
-      </w:r>
-      <w:r>
-        <w:rPr>
-          <w:rFonts w:ascii="Courier New" w:eastAsia="Times New Roman" w:hAnsi="Courier New" w:cs="Courier New"/>
-          <w:color w:val="000000"/>
-          <w:sz w:val="18"/>
-          <w:szCs w:val="18"/>
-          <w:lang w:eastAsia="zh-CN"/>
-        </w:rPr>
-        <w:t>,</w:t>
-      </w:r>
-    </w:p>
-    <w:p>
-      <w:pPr>
-        <w:shd w:val="clear" w:color="auto" w:fill="FFFFFE"/>
-        <w:spacing w:after="0" w:line="240" w:lineRule="atLeast"/>
-        <w:ind w:left="1440"/>
-        <w:rPr>
-          <w:rFonts w:ascii="Courier New" w:eastAsia="Times New Roman" w:hAnsi="Courier New" w:cs="Courier New"/>
-          <w:color w:val="000000"/>
-          <w:sz w:val="18"/>
-          <w:szCs w:val="18"/>
-          <w:lang w:eastAsia="zh-CN"/>
-        </w:rPr>
-      </w:pPr>
-      <w:r>
-        <w:rPr>
-          <w:rFonts w:ascii="Courier New" w:eastAsia="Times New Roman" w:hAnsi="Courier New" w:cs="Courier New"/>
-          <w:color w:val="000000"/>
-          <w:sz w:val="18"/>
-          <w:szCs w:val="18"/>
-          <w:lang w:eastAsia="zh-CN"/>
-        </w:rPr>
-        <w:t>        </w:t>
-      </w:r>
-      <w:r>
-        <w:rPr>
-          <w:rFonts w:ascii="Courier New" w:eastAsia="Times New Roman" w:hAnsi="Courier New" w:cs="Courier New"/>
-          <w:color w:val="A31515"/>
-          <w:sz w:val="18"/>
-          <w:szCs w:val="18"/>
-          <w:lang w:eastAsia="zh-CN"/>
-        </w:rPr>
-        <w:t>"first_name"</w:t>
-      </w:r>
-      <w:r>
-        <w:rPr>
-          <w:rFonts w:ascii="Courier New" w:eastAsia="Times New Roman" w:hAnsi="Courier New" w:cs="Courier New"/>
-          <w:color w:val="000000"/>
-          <w:sz w:val="18"/>
-          <w:szCs w:val="18"/>
-          <w:lang w:eastAsia="zh-CN"/>
-        </w:rPr>
-        <w:t>: </w:t>
-      </w:r>
-      <w:r>
-        <w:rPr>
-          <w:rFonts w:ascii="Courier New" w:eastAsia="Times New Roman" w:hAnsi="Courier New" w:cs="Courier New"/>
-          <w:color w:val="0451A5"/>
-          <w:sz w:val="18"/>
-          <w:szCs w:val="18"/>
-          <w:lang w:eastAsia="zh-CN"/>
-        </w:rPr>
-        <w:t>"Jack"</w:t>
-      </w:r>
-      <w:r>
-        <w:rPr>
-          <w:rFonts w:ascii="Courier New" w:eastAsia="Times New Roman" w:hAnsi="Courier New" w:cs="Courier New"/>
-          <w:color w:val="000000"/>
-          <w:sz w:val="18"/>
-          <w:szCs w:val="18"/>
-          <w:lang w:eastAsia="zh-CN"/>
-        </w:rPr>
-        <w:t>,</w:t>
-      </w:r>
-    </w:p>
-    <w:p>
-      <w:pPr>
-        <w:shd w:val="clear" w:color="auto" w:fill="FFFFFE"/>
-        <w:spacing w:after="0" w:line="240" w:lineRule="atLeast"/>
-        <w:ind w:left="1440"/>
-        <w:rPr>
-          <w:rFonts w:ascii="Courier New" w:eastAsia="Times New Roman" w:hAnsi="Courier New" w:cs="Courier New"/>
-          <w:color w:val="000000"/>
-          <w:sz w:val="18"/>
-          <w:szCs w:val="18"/>
-          <w:lang w:eastAsia="zh-CN"/>
-        </w:rPr>
-      </w:pPr>
-      <w:r>
-        <w:rPr>
-          <w:rFonts w:ascii="Courier New" w:eastAsia="Times New Roman" w:hAnsi="Courier New" w:cs="Courier New"/>
-          <w:color w:val="000000"/>
-          <w:sz w:val="18"/>
-          <w:szCs w:val="18"/>
-          <w:lang w:eastAsia="zh-CN"/>
-        </w:rPr>
-        <w:t>        </w:t>
-      </w:r>
-      <w:r>
-        <w:rPr>
-          <w:rFonts w:ascii="Courier New" w:eastAsia="Times New Roman" w:hAnsi="Courier New" w:cs="Courier New"/>
-          <w:color w:val="A31515"/>
-          <w:sz w:val="18"/>
-          <w:szCs w:val="18"/>
-          <w:lang w:eastAsia="zh-CN"/>
-        </w:rPr>
-        <w:t>"last_name"</w:t>
-      </w:r>
-      <w:r>
-        <w:rPr>
-          <w:rFonts w:ascii="Courier New" w:eastAsia="Times New Roman" w:hAnsi="Courier New" w:cs="Courier New"/>
-          <w:color w:val="000000"/>
-          <w:sz w:val="18"/>
-          <w:szCs w:val="18"/>
-          <w:lang w:eastAsia="zh-CN"/>
-        </w:rPr>
-        <w:t>: </w:t>
-      </w:r>
-      <w:r>
-        <w:rPr>
-          <w:rFonts w:ascii="Courier New" w:eastAsia="Times New Roman" w:hAnsi="Courier New" w:cs="Courier New"/>
-          <w:color w:val="0451A5"/>
-          <w:sz w:val="18"/>
-          <w:szCs w:val="18"/>
-          <w:lang w:eastAsia="zh-CN"/>
-        </w:rPr>
-        <w:t>"Son"</w:t>
-      </w:r>
-      <w:r>
-        <w:rPr>
-          <w:rFonts w:ascii="Courier New" w:eastAsia="Times New Roman" w:hAnsi="Courier New" w:cs="Courier New"/>
-          <w:color w:val="000000"/>
-          <w:sz w:val="18"/>
-          <w:szCs w:val="18"/>
-          <w:lang w:eastAsia="zh-CN"/>
-        </w:rPr>
-        <w:t>,</w:t>
-      </w:r>
-    </w:p>
-    <w:p>
-      <w:pPr>
-        <w:shd w:val="clear" w:color="auto" w:fill="FFFFFE"/>
-        <w:spacing w:after="0" w:line="240" w:lineRule="atLeast"/>
-        <w:ind w:left="1440"/>
-        <w:rPr>
-          <w:rFonts w:ascii="Courier New" w:eastAsia="Times New Roman" w:hAnsi="Courier New" w:cs="Courier New"/>
-          <w:color w:val="000000"/>
-          <w:sz w:val="18"/>
-          <w:szCs w:val="18"/>
-          <w:lang w:eastAsia="zh-CN"/>
-        </w:rPr>
-      </w:pPr>
-      <w:r>
-        <w:rPr>
-          <w:rFonts w:ascii="Courier New" w:eastAsia="Times New Roman" w:hAnsi="Courier New" w:cs="Courier New"/>
-          <w:color w:val="000000"/>
-          <w:sz w:val="18"/>
-          <w:szCs w:val="18"/>
-          <w:lang w:eastAsia="zh-CN"/>
-        </w:rPr>
-        <w:t>        </w:t>
-      </w:r>
-      <w:r>
-        <w:rPr>
-          <w:rFonts w:ascii="Courier New" w:eastAsia="Times New Roman" w:hAnsi="Courier New" w:cs="Courier New"/>
-          <w:color w:val="A31515"/>
-          <w:sz w:val="18"/>
-          <w:szCs w:val="18"/>
-          <w:lang w:eastAsia="zh-CN"/>
-        </w:rPr>
-        <w:t>"birthday"</w:t>
-      </w:r>
-      <w:r>
-        <w:rPr>
-          <w:rFonts w:ascii="Courier New" w:eastAsia="Times New Roman" w:hAnsi="Courier New" w:cs="Courier New"/>
-          <w:color w:val="000000"/>
-          <w:sz w:val="18"/>
-          <w:szCs w:val="18"/>
-          <w:lang w:eastAsia="zh-CN"/>
-        </w:rPr>
-        <w:t>: </w:t>
-      </w:r>
-      <w:r>
-        <w:rPr>
-          <w:rFonts w:ascii="Courier New" w:eastAsia="Times New Roman" w:hAnsi="Courier New" w:cs="Courier New"/>
-          <w:color w:val="0451A5"/>
-          <w:sz w:val="18"/>
-          <w:szCs w:val="18"/>
-          <w:lang w:eastAsia="zh-CN"/>
-        </w:rPr>
-        <w:t>"1995-01-01 00:00:00"</w:t>
-      </w:r>
-      <w:r>
-        <w:rPr>
-          <w:rFonts w:ascii="Courier New" w:eastAsia="Times New Roman" w:hAnsi="Courier New" w:cs="Courier New"/>
-          <w:color w:val="000000"/>
-          <w:sz w:val="18"/>
-          <w:szCs w:val="18"/>
-          <w:lang w:eastAsia="zh-CN"/>
-        </w:rPr>
-        <w:t>,</w:t>
-      </w:r>
-    </w:p>
-    <w:p>
-      <w:pPr>
-        <w:shd w:val="clear" w:color="auto" w:fill="FFFFFE"/>
-        <w:spacing w:after="0" w:line="240" w:lineRule="atLeast"/>
-        <w:ind w:left="1440"/>
-        <w:rPr>
-          <w:rFonts w:ascii="Courier New" w:eastAsia="Times New Roman" w:hAnsi="Courier New" w:cs="Courier New"/>
-          <w:color w:val="000000"/>
-          <w:sz w:val="18"/>
-          <w:szCs w:val="18"/>
-          <w:lang w:eastAsia="zh-CN"/>
-        </w:rPr>
-      </w:pPr>
-      <w:r>
-        <w:rPr>
-          <w:rFonts w:ascii="Courier New" w:eastAsia="Times New Roman" w:hAnsi="Courier New" w:cs="Courier New"/>
-          <w:color w:val="000000"/>
-          <w:sz w:val="18"/>
-          <w:szCs w:val="18"/>
-          <w:lang w:eastAsia="zh-CN"/>
-        </w:rPr>
-        <w:t>        </w:t>
-      </w:r>
-      <w:r>
-        <w:rPr>
-          <w:rFonts w:ascii="Courier New" w:eastAsia="Times New Roman" w:hAnsi="Courier New" w:cs="Courier New"/>
-          <w:color w:val="A31515"/>
-          <w:sz w:val="18"/>
-          <w:szCs w:val="18"/>
-          <w:lang w:eastAsia="zh-CN"/>
-        </w:rPr>
-        <w:t>"photo"</w:t>
-      </w:r>
-      <w:r>
-        <w:rPr>
-          <w:rFonts w:ascii="Courier New" w:eastAsia="Times New Roman" w:hAnsi="Courier New" w:cs="Courier New"/>
-          <w:color w:val="000000"/>
-          <w:sz w:val="18"/>
-          <w:szCs w:val="18"/>
-          <w:lang w:eastAsia="zh-CN"/>
-        </w:rPr>
-        <w:t>: </w:t>
-      </w:r>
-      <w:r>
-        <w:rPr>
-          <w:rFonts w:ascii="Courier New" w:eastAsia="Times New Roman" w:hAnsi="Courier New" w:cs="Courier New"/>
-          <w:color w:val="0451A5"/>
-          <w:sz w:val="18"/>
-          <w:szCs w:val="18"/>
-          <w:lang w:eastAsia="zh-CN"/>
-        </w:rPr>
-        <w:t>"photo_empty.png"</w:t>
-      </w:r>
-      <w:r>
-        <w:rPr>
-          <w:rFonts w:ascii="Courier New" w:eastAsia="Times New Roman" w:hAnsi="Courier New" w:cs="Courier New"/>
-          <w:color w:val="000000"/>
-          <w:sz w:val="18"/>
-          <w:szCs w:val="18"/>
-          <w:lang w:eastAsia="zh-CN"/>
-        </w:rPr>
-        <w:t>,</w:t>
-      </w:r>
-    </w:p>
-    <w:p>
-      <w:pPr>
-        <w:shd w:val="clear" w:color="auto" w:fill="FFFFFE"/>
-        <w:spacing w:after="0" w:line="240" w:lineRule="atLeast"/>
-        <w:ind w:left="1440"/>
-        <w:rPr>
-          <w:rFonts w:ascii="Courier New" w:eastAsia="Times New Roman" w:hAnsi="Courier New" w:cs="Courier New"/>
-          <w:color w:val="000000"/>
-          <w:sz w:val="18"/>
-          <w:szCs w:val="18"/>
-          <w:lang w:eastAsia="zh-CN"/>
-        </w:rPr>
-      </w:pPr>
-      <w:r>
-        <w:rPr>
-          <w:rFonts w:ascii="Courier New" w:eastAsia="Times New Roman" w:hAnsi="Courier New" w:cs="Courier New"/>
-          <w:color w:val="000000"/>
-          <w:sz w:val="18"/>
-          <w:szCs w:val="18"/>
-          <w:lang w:eastAsia="zh-CN"/>
-        </w:rPr>
-        <w:t>        </w:t>
-      </w:r>
-      <w:r>
-        <w:rPr>
-          <w:rFonts w:ascii="Courier New" w:eastAsia="Times New Roman" w:hAnsi="Courier New" w:cs="Courier New"/>
-          <w:color w:val="A31515"/>
-          <w:sz w:val="18"/>
-          <w:szCs w:val="18"/>
-          <w:lang w:eastAsia="zh-CN"/>
-        </w:rPr>
-        <w:t>"credits"</w:t>
-      </w:r>
-      <w:r>
-        <w:rPr>
-          <w:rFonts w:ascii="Courier New" w:eastAsia="Times New Roman" w:hAnsi="Courier New" w:cs="Courier New"/>
-          <w:color w:val="000000"/>
-          <w:sz w:val="18"/>
-          <w:szCs w:val="18"/>
-          <w:lang w:eastAsia="zh-CN"/>
-        </w:rPr>
-        <w:t>: </w:t>
-      </w:r>
-      <w:r>
-        <w:rPr>
-          <w:rFonts w:ascii="Courier New" w:eastAsia="Times New Roman" w:hAnsi="Courier New" w:cs="Courier New"/>
-          <w:color w:val="09885A"/>
-          <w:sz w:val="18"/>
-          <w:szCs w:val="18"/>
-          <w:lang w:eastAsia="zh-CN"/>
-        </w:rPr>
-        <w:t>130</w:t>
-      </w:r>
-      <w:r>
-        <w:rPr>
-          <w:rFonts w:ascii="Courier New" w:eastAsia="Times New Roman" w:hAnsi="Courier New" w:cs="Courier New"/>
-          <w:color w:val="000000"/>
-          <w:sz w:val="18"/>
-          <w:szCs w:val="18"/>
-          <w:lang w:eastAsia="zh-CN"/>
-        </w:rPr>
-        <w:t>,</w:t>
-      </w:r>
-    </w:p>
-    <w:p>
-      <w:pPr>
-        <w:shd w:val="clear" w:color="auto" w:fill="FFFFFE"/>
-        <w:spacing w:after="0" w:line="240" w:lineRule="atLeast"/>
-        <w:ind w:left="1440"/>
-        <w:rPr>
-          <w:rFonts w:ascii="Courier New" w:eastAsia="Times New Roman" w:hAnsi="Courier New" w:cs="Courier New"/>
-          <w:color w:val="000000"/>
-          <w:sz w:val="18"/>
-          <w:szCs w:val="18"/>
-          <w:lang w:eastAsia="zh-CN"/>
-        </w:rPr>
-      </w:pPr>
-      <w:r>
-        <w:rPr>
-          <w:rFonts w:ascii="Courier New" w:eastAsia="Times New Roman" w:hAnsi="Courier New" w:cs="Courier New"/>
-          <w:color w:val="000000"/>
-          <w:sz w:val="18"/>
-          <w:szCs w:val="18"/>
-          <w:lang w:eastAsia="zh-CN"/>
-        </w:rPr>
-        <w:t>        </w:t>
-      </w:r>
-      <w:r>
-        <w:rPr>
-          <w:rFonts w:ascii="Courier New" w:eastAsia="Times New Roman" w:hAnsi="Courier New" w:cs="Courier New"/>
-          <w:color w:val="A31515"/>
-          <w:sz w:val="18"/>
-          <w:szCs w:val="18"/>
-          <w:lang w:eastAsia="zh-CN"/>
-        </w:rPr>
-        <w:t>"status"</w:t>
-      </w:r>
-      <w:r>
-        <w:rPr>
-          <w:rFonts w:ascii="Courier New" w:eastAsia="Times New Roman" w:hAnsi="Courier New" w:cs="Courier New"/>
-          <w:color w:val="000000"/>
-          <w:sz w:val="18"/>
-          <w:szCs w:val="18"/>
-          <w:lang w:eastAsia="zh-CN"/>
-        </w:rPr>
-        <w:t>: </w:t>
-      </w:r>
-      <w:r>
-        <w:rPr>
-          <w:rFonts w:ascii="Courier New" w:eastAsia="Times New Roman" w:hAnsi="Courier New" w:cs="Courier New"/>
-          <w:color w:val="09885A"/>
-          <w:sz w:val="18"/>
-          <w:szCs w:val="18"/>
-          <w:lang w:eastAsia="zh-CN"/>
-        </w:rPr>
-        <w:t>1</w:t>
-      </w:r>
-      <w:r>
-        <w:rPr>
-          <w:rFonts w:ascii="Courier New" w:eastAsia="Times New Roman" w:hAnsi="Courier New" w:cs="Courier New"/>
-          <w:color w:val="000000"/>
-          <w:sz w:val="18"/>
-          <w:szCs w:val="18"/>
-          <w:lang w:eastAsia="zh-CN"/>
-        </w:rPr>
-        <w:t>,</w:t>
-      </w:r>
-    </w:p>
-    <w:p>
-      <w:pPr>
-        <w:shd w:val="clear" w:color="auto" w:fill="FFFFFE"/>
-        <w:spacing w:after="0" w:line="240" w:lineRule="atLeast"/>
-        <w:ind w:left="1440"/>
-        <w:rPr>
-          <w:rFonts w:ascii="Courier New" w:eastAsia="Times New Roman" w:hAnsi="Courier New" w:cs="Courier New"/>
-          <w:color w:val="000000"/>
-          <w:sz w:val="18"/>
-          <w:szCs w:val="18"/>
-          <w:lang w:eastAsia="zh-CN"/>
-        </w:rPr>
-      </w:pPr>
-      <w:r>
-        <w:rPr>
-          <w:rFonts w:ascii="Courier New" w:eastAsia="Times New Roman" w:hAnsi="Courier New" w:cs="Courier New"/>
-          <w:color w:val="000000"/>
-          <w:sz w:val="18"/>
-          <w:szCs w:val="18"/>
-          <w:lang w:eastAsia="zh-CN"/>
-        </w:rPr>
-        <w:t>        </w:t>
-      </w:r>
-      <w:r>
-        <w:rPr>
-          <w:rFonts w:ascii="Courier New" w:eastAsia="Times New Roman" w:hAnsi="Courier New" w:cs="Courier New"/>
-          <w:color w:val="A31515"/>
-          <w:sz w:val="18"/>
-          <w:szCs w:val="18"/>
-          <w:lang w:eastAsia="zh-CN"/>
-        </w:rPr>
-        <w:t>"created_at"</w:t>
-      </w:r>
-      <w:r>
-        <w:rPr>
-          <w:rFonts w:ascii="Courier New" w:eastAsia="Times New Roman" w:hAnsi="Courier New" w:cs="Courier New"/>
-          <w:color w:val="000000"/>
-          <w:sz w:val="18"/>
-          <w:szCs w:val="18"/>
-          <w:lang w:eastAsia="zh-CN"/>
-        </w:rPr>
-        <w:t>: </w:t>
-      </w:r>
-      <w:r>
-        <w:rPr>
-          <w:rFonts w:ascii="Courier New" w:eastAsia="Times New Roman" w:hAnsi="Courier New" w:cs="Courier New"/>
-          <w:color w:val="0451A5"/>
-          <w:sz w:val="18"/>
-          <w:szCs w:val="18"/>
-          <w:lang w:eastAsia="zh-CN"/>
-        </w:rPr>
-        <w:t>null</w:t>
-      </w:r>
-      <w:r>
-        <w:rPr>
-          <w:rFonts w:ascii="Courier New" w:eastAsia="Times New Roman" w:hAnsi="Courier New" w:cs="Courier New"/>
-          <w:color w:val="000000"/>
-          <w:sz w:val="18"/>
-          <w:szCs w:val="18"/>
-          <w:lang w:eastAsia="zh-CN"/>
-        </w:rPr>
-        <w:t>,</w:t>
-      </w:r>
-    </w:p>
-    <w:p>
-      <w:pPr>
-        <w:shd w:val="clear" w:color="auto" w:fill="FFFFFE"/>
-        <w:spacing w:after="0" w:line="240" w:lineRule="atLeast"/>
-        <w:ind w:left="1440"/>
-        <w:rPr>
-          <w:rFonts w:ascii="Courier New" w:eastAsia="Times New Roman" w:hAnsi="Courier New" w:cs="Courier New"/>
-          <w:color w:val="000000"/>
-          <w:sz w:val="18"/>
-          <w:szCs w:val="18"/>
-          <w:lang w:eastAsia="zh-CN"/>
-        </w:rPr>
-      </w:pPr>
-      <w:r>
-        <w:rPr>
-          <w:rFonts w:ascii="Courier New" w:eastAsia="Times New Roman" w:hAnsi="Courier New" w:cs="Courier New"/>
-          <w:color w:val="000000"/>
-          <w:sz w:val="18"/>
-          <w:szCs w:val="18"/>
-          <w:lang w:eastAsia="zh-CN"/>
-        </w:rPr>
-        <w:t>        </w:t>
-      </w:r>
-      <w:r>
-        <w:rPr>
-          <w:rFonts w:ascii="Courier New" w:eastAsia="Times New Roman" w:hAnsi="Courier New" w:cs="Courier New"/>
-          <w:color w:val="A31515"/>
-          <w:sz w:val="18"/>
-          <w:szCs w:val="18"/>
-          <w:lang w:eastAsia="zh-CN"/>
-        </w:rPr>
-        <w:t>"updated_at"</w:t>
-      </w:r>
-      <w:r>
-        <w:rPr>
-          <w:rFonts w:ascii="Courier New" w:eastAsia="Times New Roman" w:hAnsi="Courier New" w:cs="Courier New"/>
-          <w:color w:val="000000"/>
-          <w:sz w:val="18"/>
-          <w:szCs w:val="18"/>
-          <w:lang w:eastAsia="zh-CN"/>
-        </w:rPr>
-        <w:t>: </w:t>
-      </w:r>
-      <w:r>
-        <w:rPr>
-          <w:rFonts w:ascii="Courier New" w:eastAsia="Times New Roman" w:hAnsi="Courier New" w:cs="Courier New"/>
-          <w:color w:val="0451A5"/>
-          <w:sz w:val="18"/>
-          <w:szCs w:val="18"/>
-          <w:lang w:eastAsia="zh-CN"/>
-        </w:rPr>
-        <w:t>"2020-06-04 19:39:45"</w:t>
-      </w:r>
-      <w:r>
-        <w:rPr>
-          <w:rFonts w:ascii="Courier New" w:eastAsia="Times New Roman" w:hAnsi="Courier New" w:cs="Courier New"/>
-          <w:color w:val="000000"/>
-          <w:sz w:val="18"/>
-          <w:szCs w:val="18"/>
-          <w:lang w:eastAsia="zh-CN"/>
-        </w:rPr>
-        <w:t>,</w:t>
-      </w:r>
-    </w:p>
-    <w:p>
-      <w:pPr>
-        <w:shd w:val="clear" w:color="auto" w:fill="FFFFFE"/>
-        <w:spacing w:after="0" w:line="240" w:lineRule="atLeast"/>
-        <w:ind w:left="1440"/>
-        <w:rPr>
-          <w:rFonts w:ascii="Courier New" w:eastAsia="Times New Roman" w:hAnsi="Courier New" w:cs="Courier New"/>
-          <w:color w:val="000000"/>
-          <w:sz w:val="18"/>
-          <w:szCs w:val="18"/>
-          <w:lang w:eastAsia="zh-CN"/>
-        </w:rPr>
-      </w:pPr>
-      <w:r>
-        <w:rPr>
-          <w:rFonts w:ascii="Courier New" w:eastAsia="Times New Roman" w:hAnsi="Courier New" w:cs="Courier New"/>
-          <w:color w:val="000000"/>
-          <w:sz w:val="18"/>
-          <w:szCs w:val="18"/>
-          <w:lang w:eastAsia="zh-CN"/>
-        </w:rPr>
-        <w:t>        </w:t>
-      </w:r>
-      <w:r>
-        <w:rPr>
-          <w:rFonts w:ascii="Courier New" w:eastAsia="Times New Roman" w:hAnsi="Courier New" w:cs="Courier New"/>
-          <w:color w:val="A31515"/>
-          <w:sz w:val="18"/>
-          <w:szCs w:val="18"/>
-          <w:lang w:eastAsia="zh-CN"/>
-        </w:rPr>
-        <w:t>"deleted_at"</w:t>
-      </w:r>
-      <w:r>
-        <w:rPr>
-          <w:rFonts w:ascii="Courier New" w:eastAsia="Times New Roman" w:hAnsi="Courier New" w:cs="Courier New"/>
-          <w:color w:val="000000"/>
-          <w:sz w:val="18"/>
-          <w:szCs w:val="18"/>
-          <w:lang w:eastAsia="zh-CN"/>
-        </w:rPr>
-        <w:t>: </w:t>
-      </w:r>
-      <w:r>
-        <w:rPr>
-          <w:rFonts w:ascii="Courier New" w:eastAsia="Times New Roman" w:hAnsi="Courier New" w:cs="Courier New"/>
-          <w:color w:val="0451A5"/>
-          <w:sz w:val="18"/>
-          <w:szCs w:val="18"/>
-          <w:lang w:eastAsia="zh-CN"/>
-        </w:rPr>
-        <w:t>null</w:t>
-      </w:r>
-    </w:p>
-    <w:p>
-      <w:pPr>
-        <w:shd w:val="clear" w:color="auto" w:fill="FFFFFE"/>
-        <w:spacing w:after="0" w:line="240" w:lineRule="atLeast"/>
-        <w:ind w:left="1440"/>
-        <w:rPr>
-          <w:rFonts w:ascii="Courier New" w:eastAsia="Times New Roman" w:hAnsi="Courier New" w:cs="Courier New"/>
-          <w:color w:val="000000"/>
-          <w:sz w:val="18"/>
-          <w:szCs w:val="18"/>
-          <w:lang w:eastAsia="zh-CN"/>
-        </w:rPr>
-      </w:pPr>
-      <w:r>
-        <w:rPr>
-          <w:rFonts w:ascii="Courier New" w:eastAsia="Times New Roman" w:hAnsi="Courier New" w:cs="Courier New"/>
-          <w:color w:val="000000"/>
-          <w:sz w:val="18"/>
-          <w:szCs w:val="18"/>
-          <w:lang w:eastAsia="zh-CN"/>
-        </w:rPr>
-        <w:t>    }</w:t>
-      </w:r>
-    </w:p>
-    <w:p>
-      <w:pPr>
-        <w:shd w:val="clear" w:color="auto" w:fill="FFFFFE"/>
-        <w:spacing w:after="0" w:line="240" w:lineRule="atLeast"/>
-        <w:ind w:left="1440"/>
-        <w:rPr>
-          <w:rFonts w:ascii="Courier New" w:eastAsia="Times New Roman" w:hAnsi="Courier New" w:cs="Courier New"/>
-          <w:color w:val="000000"/>
-          <w:sz w:val="18"/>
-          <w:szCs w:val="18"/>
-          <w:lang w:eastAsia="zh-CN"/>
-        </w:rPr>
-      </w:pPr>
-      <w:r>
-        <w:rPr>
-          <w:rFonts w:ascii="Courier New" w:eastAsia="Times New Roman" w:hAnsi="Courier New" w:cs="Courier New"/>
-          <w:color w:val="000000"/>
-          <w:sz w:val="18"/>
-          <w:szCs w:val="18"/>
-          <w:lang w:eastAsia="zh-CN"/>
-        </w:rPr>
-        <w:t>}</w:t>
-      </w:r>
-    </w:p>
-    <w:p>
-      <w:pPr>
-        <w:pStyle w:val="ListParagraph"/>
-        <w:ind w:left="1080"/>
-      </w:pPr>
     </w:p>
     <w:p>
       <w:pPr>
@@ -3908,35 +4471,70 @@
           <w:sz w:val="36"/>
           <w:szCs w:val="36"/>
         </w:rPr>
-        <w:t>Delete player</w:t>
-      </w:r>
-    </w:p>
-    <w:p/>
+        <w:t>Update</w:t>
+      </w:r>
+      <w:r>
+        <w:rPr>
+          <w:b/>
+          <w:bCs/>
+          <w:sz w:val="36"/>
+          <w:szCs w:val="36"/>
+        </w:rPr>
+        <w:t xml:space="preserve"> </w:t>
+      </w:r>
+      <w:r>
+        <w:rPr>
+          <w:b/>
+          <w:bCs/>
+          <w:sz w:val="36"/>
+          <w:szCs w:val="36"/>
+        </w:rPr>
+        <w:t>Player</w:t>
+      </w:r>
+      <w:r>
+        <w:rPr>
+          <w:b/>
+          <w:bCs/>
+          <w:sz w:val="36"/>
+          <w:szCs w:val="36"/>
+        </w:rPr>
+        <w:t xml:space="preserve"> </w:t>
+      </w:r>
+    </w:p>
     <w:p>
       <w:pPr>
         <w:pStyle w:val="ListParagraph"/>
         <w:ind w:left="1080"/>
-      </w:pPr>
-      <w:r>
-        <w:rPr>
-          <w:rFonts w:ascii="Helvetica" w:hAnsi="Helvetica"/>
+        <w:rPr>
+          <w:rFonts w:ascii="Helvetica" w:hAnsi="Helvetica" w:cs="Helvetica"/>
           <w:color w:val="505050"/>
           <w:sz w:val="18"/>
           <w:szCs w:val="18"/>
           <w:shd w:val="clear" w:color="auto" w:fill="FFFFFF"/>
         </w:rPr>
-        <w:t>http://127.0.0.1:8000/api/player/</w:t>
-      </w:r>
-      <w:r>
-        <w:rPr>
-          <w:rFonts w:ascii="Helvetica" w:hAnsi="Helvetica"/>
-          <w:color w:val="505050"/>
-          <w:sz w:val="18"/>
-          <w:szCs w:val="18"/>
-          <w:shd w:val="clear" w:color="auto" w:fill="FFFFFF"/>
-        </w:rPr>
-        <w:t>delete</w:t>
-      </w:r>
+      </w:pPr>
+      <w:hyperlink r:id="rId7" w:history="1">
+        <w:r>
+          <w:rPr>
+            <w:rStyle w:val="Hyperlink"/>
+            <w:rFonts w:ascii="Helvetica" w:hAnsi="Helvetica" w:cs="Helvetica"/>
+            <w:sz w:val="18"/>
+            <w:szCs w:val="18"/>
+            <w:shd w:val="clear" w:color="auto" w:fill="FFFFFF"/>
+          </w:rPr>
+          <w:t>http://127.0.0.1:8000/api/player/</w:t>
+        </w:r>
+        <w:r>
+          <w:rPr>
+            <w:rStyle w:val="Hyperlink"/>
+            <w:rFonts w:ascii="Helvetica" w:hAnsi="Helvetica" w:cs="Helvetica"/>
+            <w:sz w:val="18"/>
+            <w:szCs w:val="18"/>
+            <w:shd w:val="clear" w:color="auto" w:fill="FFFFFF"/>
+          </w:rPr>
+          <w:t>update</w:t>
+        </w:r>
+      </w:hyperlink>
     </w:p>
     <w:p>
       <w:pPr>
@@ -3958,56 +4556,8 @@
           <w:szCs w:val="20"/>
         </w:rPr>
       </w:pPr>
-      <w:r>
-        <w:rPr>
-          <w:rFonts w:ascii="Times New Roman" w:hAnsi="Times New Roman" w:cs="Times New Roman"/>
-          <w:color w:val="4472C4" w:themeColor="accent1"/>
-          <w:sz w:val="20"/>
-          <w:szCs w:val="20"/>
-        </w:rPr>
-        <w:t>player_id</w:t>
-      </w:r>
-      <w:r>
-        <w:rPr>
-          <w:rFonts w:ascii="Times New Roman" w:hAnsi="Times New Roman" w:cs="Times New Roman"/>
-          <w:color w:val="4472C4" w:themeColor="accent1"/>
-          <w:sz w:val="20"/>
-          <w:szCs w:val="20"/>
-        </w:rPr>
-        <w:t xml:space="preserve">: </w:t>
-      </w:r>
-      <w:r>
-        <w:rPr>
-          <w:rFonts w:ascii="Times New Roman" w:hAnsi="Times New Roman" w:cs="Times New Roman"/>
-          <w:color w:val="4472C4" w:themeColor="accent1"/>
-          <w:sz w:val="20"/>
-          <w:szCs w:val="20"/>
-        </w:rPr>
-        <w:t>“</w:t>
-      </w:r>
-      <w:r>
-        <w:rPr>
-          <w:rFonts w:ascii="Times New Roman" w:hAnsi="Times New Roman" w:cs="Times New Roman"/>
-          <w:color w:val="4472C4" w:themeColor="accent1"/>
-          <w:sz w:val="20"/>
-          <w:szCs w:val="20"/>
-        </w:rPr>
-        <w:t>test3@example.com</w:t>
-      </w:r>
-      <w:r>
-        <w:rPr>
-          <w:rFonts w:ascii="Times New Roman" w:hAnsi="Times New Roman" w:cs="Times New Roman"/>
-          <w:color w:val="4472C4" w:themeColor="accent1"/>
-          <w:sz w:val="20"/>
-          <w:szCs w:val="20"/>
-        </w:rPr>
-        <w:t>”</w:t>
-      </w:r>
-    </w:p>
-    <w:p>
-      <w:pPr>
-        <w:pStyle w:val="ListParagraph"/>
-        <w:ind w:left="1080" w:firstLine="360"/>
+      <w:proofErr w:type="spellStart"/>
+      <w:r>
         <w:rPr>
           <w:rFonts w:ascii="Times New Roman" w:hAnsi="Times New Roman" w:cs="Times New Roman"/>
           <w:color w:val="4472C4" w:themeColor="accent1"/>
@@ -4015,7 +4565,9 @@
           <w:szCs w:val="20"/>
           <w:shd w:val="clear" w:color="auto" w:fill="FFFFFF"/>
         </w:rPr>
-      </w:pPr>
+        <w:t>Player_id</w:t>
+      </w:r>
+      <w:proofErr w:type="spellEnd"/>
       <w:r>
         <w:rPr>
           <w:rFonts w:ascii="Times New Roman" w:hAnsi="Times New Roman" w:cs="Times New Roman"/>
@@ -4024,7 +4576,7 @@
           <w:szCs w:val="20"/>
           <w:shd w:val="clear" w:color="auto" w:fill="FFFFFF"/>
         </w:rPr>
-        <w:t>content</w:t>
+        <w:t xml:space="preserve">: </w:t>
       </w:r>
       <w:r>
         <w:rPr>
@@ -4034,17 +4586,7 @@
           <w:szCs w:val="20"/>
           <w:shd w:val="clear" w:color="auto" w:fill="FFFFFF"/>
         </w:rPr>
-        <w:t xml:space="preserve">: </w:t>
-      </w:r>
-      <w:r>
-        <w:rPr>
-          <w:rFonts w:ascii="Times New Roman" w:hAnsi="Times New Roman" w:cs="Times New Roman"/>
-          <w:color w:val="4472C4" w:themeColor="accent1"/>
-          <w:sz w:val="20"/>
-          <w:szCs w:val="20"/>
-          <w:shd w:val="clear" w:color="auto" w:fill="FFFFFF"/>
-        </w:rPr>
-        <w:t>“my leg is broken.”</w:t>
+        <w:t>1</w:t>
       </w:r>
     </w:p>
     <w:p>
@@ -4052,11 +4594,7 @@
         <w:pStyle w:val="ListParagraph"/>
         <w:ind w:left="1080" w:firstLine="360"/>
         <w:rPr>
-          <w:rFonts w:ascii="Times New Roman" w:hAnsi="Times New Roman" w:cs="Times New Roman"/>
-          <w:color w:val="4472C4" w:themeColor="accent1"/>
-          <w:sz w:val="20"/>
-          <w:szCs w:val="20"/>
-          <w:shd w:val="clear" w:color="auto" w:fill="FFFFFF"/>
+          <w:color w:val="4472C4" w:themeColor="accent1"/>
         </w:rPr>
       </w:pPr>
     </w:p>
@@ -4212,7 +4750,191 @@
           <w:szCs w:val="18"/>
           <w:lang w:eastAsia="zh-CN"/>
         </w:rPr>
+        <w:t>    }</w:t>
+      </w:r>
+    </w:p>
+    <w:p>
+      <w:pPr>
+        <w:shd w:val="clear" w:color="auto" w:fill="FFFFFE"/>
+        <w:spacing w:after="0" w:line="240" w:lineRule="atLeast"/>
+        <w:ind w:left="1440"/>
+        <w:rPr>
+          <w:rFonts w:ascii="Courier New" w:eastAsia="Times New Roman" w:hAnsi="Courier New" w:cs="Courier New"/>
+          <w:color w:val="000000"/>
+          <w:sz w:val="18"/>
+          <w:szCs w:val="18"/>
+          <w:lang w:eastAsia="zh-CN"/>
+        </w:rPr>
+      </w:pPr>
+      <w:r>
+        <w:rPr>
+          <w:rFonts w:ascii="Courier New" w:eastAsia="Times New Roman" w:hAnsi="Courier New" w:cs="Courier New"/>
+          <w:color w:val="000000"/>
+          <w:sz w:val="18"/>
+          <w:szCs w:val="18"/>
+          <w:lang w:eastAsia="zh-CN"/>
+        </w:rPr>
         <w:lastRenderedPageBreak/>
+        <w:t>}</w:t>
+      </w:r>
+    </w:p>
+    <w:p>
+      <w:pPr>
+        <w:shd w:val="clear" w:color="auto" w:fill="FFFFFE"/>
+        <w:spacing w:after="0" w:line="240" w:lineRule="atLeast"/>
+        <w:ind w:left="2880"/>
+        <w:rPr>
+          <w:rFonts w:ascii="Courier New" w:eastAsia="Times New Roman" w:hAnsi="Courier New" w:cs="Courier New"/>
+          <w:color w:val="000000"/>
+          <w:sz w:val="18"/>
+          <w:szCs w:val="18"/>
+          <w:lang w:eastAsia="zh-CN"/>
+        </w:rPr>
+      </w:pPr>
+    </w:p>
+    <w:p>
+      <w:pPr>
+        <w:shd w:val="clear" w:color="auto" w:fill="FFFFFE"/>
+        <w:spacing w:after="0" w:line="240" w:lineRule="atLeast"/>
+        <w:ind w:left="1440"/>
+        <w:rPr>
+          <w:rFonts w:ascii="Courier New" w:eastAsia="Times New Roman" w:hAnsi="Courier New" w:cs="Courier New"/>
+          <w:color w:val="000000"/>
+          <w:sz w:val="18"/>
+          <w:szCs w:val="18"/>
+          <w:lang w:eastAsia="zh-CN"/>
+        </w:rPr>
+      </w:pPr>
+      <w:r>
+        <w:rPr>
+          <w:rFonts w:ascii="Courier New" w:eastAsia="Times New Roman" w:hAnsi="Courier New" w:cs="Courier New"/>
+          <w:color w:val="000000"/>
+          <w:sz w:val="18"/>
+          <w:szCs w:val="18"/>
+          <w:lang w:eastAsia="zh-CN"/>
+        </w:rPr>
+        <w:t>{</w:t>
+      </w:r>
+    </w:p>
+    <w:p>
+      <w:pPr>
+        <w:shd w:val="clear" w:color="auto" w:fill="FFFFFE"/>
+        <w:spacing w:after="0" w:line="240" w:lineRule="atLeast"/>
+        <w:ind w:left="1440"/>
+        <w:rPr>
+          <w:rFonts w:ascii="Courier New" w:eastAsia="Times New Roman" w:hAnsi="Courier New" w:cs="Courier New"/>
+          <w:color w:val="000000"/>
+          <w:sz w:val="18"/>
+          <w:szCs w:val="18"/>
+          <w:lang w:eastAsia="zh-CN"/>
+        </w:rPr>
+      </w:pPr>
+      <w:r>
+        <w:rPr>
+          <w:rFonts w:ascii="Courier New" w:eastAsia="Times New Roman" w:hAnsi="Courier New" w:cs="Courier New"/>
+          <w:color w:val="000000"/>
+          <w:sz w:val="18"/>
+          <w:szCs w:val="18"/>
+          <w:lang w:eastAsia="zh-CN"/>
+        </w:rPr>
+        <w:t>    </w:t>
+      </w:r>
+      <w:r>
+        <w:rPr>
+          <w:rFonts w:ascii="Courier New" w:eastAsia="Times New Roman" w:hAnsi="Courier New" w:cs="Courier New"/>
+          <w:color w:val="A31515"/>
+          <w:sz w:val="18"/>
+          <w:szCs w:val="18"/>
+          <w:lang w:eastAsia="zh-CN"/>
+        </w:rPr>
+        <w:t>"data"</w:t>
+      </w:r>
+      <w:r>
+        <w:rPr>
+          <w:rFonts w:ascii="Courier New" w:eastAsia="Times New Roman" w:hAnsi="Courier New" w:cs="Courier New"/>
+          <w:color w:val="000000"/>
+          <w:sz w:val="18"/>
+          <w:szCs w:val="18"/>
+          <w:lang w:eastAsia="zh-CN"/>
+        </w:rPr>
+        <w:t>: {</w:t>
+      </w:r>
+    </w:p>
+    <w:p>
+      <w:pPr>
+        <w:shd w:val="clear" w:color="auto" w:fill="FFFFFE"/>
+        <w:spacing w:after="0" w:line="240" w:lineRule="atLeast"/>
+        <w:ind w:left="1440"/>
+        <w:rPr>
+          <w:rFonts w:ascii="Courier New" w:eastAsia="Times New Roman" w:hAnsi="Courier New" w:cs="Courier New"/>
+          <w:color w:val="000000"/>
+          <w:sz w:val="18"/>
+          <w:szCs w:val="18"/>
+          <w:lang w:eastAsia="zh-CN"/>
+        </w:rPr>
+      </w:pPr>
+      <w:r>
+        <w:rPr>
+          <w:rFonts w:ascii="Courier New" w:eastAsia="Times New Roman" w:hAnsi="Courier New" w:cs="Courier New"/>
+          <w:color w:val="000000"/>
+          <w:sz w:val="18"/>
+          <w:szCs w:val="18"/>
+          <w:lang w:eastAsia="zh-CN"/>
+        </w:rPr>
+        <w:t>        </w:t>
+      </w:r>
+      <w:r>
+        <w:rPr>
+          <w:rFonts w:ascii="Courier New" w:eastAsia="Times New Roman" w:hAnsi="Courier New" w:cs="Courier New"/>
+          <w:color w:val="A31515"/>
+          <w:sz w:val="18"/>
+          <w:szCs w:val="18"/>
+          <w:lang w:eastAsia="zh-CN"/>
+        </w:rPr>
+        <w:t>"success"</w:t>
+      </w:r>
+      <w:r>
+        <w:rPr>
+          <w:rFonts w:ascii="Courier New" w:eastAsia="Times New Roman" w:hAnsi="Courier New" w:cs="Courier New"/>
+          <w:color w:val="000000"/>
+          <w:sz w:val="18"/>
+          <w:szCs w:val="18"/>
+          <w:lang w:eastAsia="zh-CN"/>
+        </w:rPr>
+        <w:t>: </w:t>
+      </w:r>
+      <w:r>
+        <w:rPr>
+          <w:rFonts w:ascii="Courier New" w:eastAsia="Times New Roman" w:hAnsi="Courier New" w:cs="Courier New"/>
+          <w:color w:val="0451A5"/>
+          <w:sz w:val="18"/>
+          <w:szCs w:val="18"/>
+          <w:lang w:eastAsia="zh-CN"/>
+        </w:rPr>
+        <w:t>true</w:t>
+      </w:r>
+    </w:p>
+    <w:p>
+      <w:pPr>
+        <w:shd w:val="clear" w:color="auto" w:fill="FFFFFE"/>
+        <w:spacing w:after="0" w:line="240" w:lineRule="atLeast"/>
+        <w:ind w:left="1440"/>
+        <w:rPr>
+          <w:rFonts w:ascii="Courier New" w:eastAsia="Times New Roman" w:hAnsi="Courier New" w:cs="Courier New"/>
+          <w:color w:val="000000"/>
+          <w:sz w:val="18"/>
+          <w:szCs w:val="18"/>
+          <w:lang w:eastAsia="zh-CN"/>
+        </w:rPr>
+      </w:pPr>
+      <w:r>
+        <w:rPr>
+          <w:rFonts w:ascii="Courier New" w:eastAsia="Times New Roman" w:hAnsi="Courier New" w:cs="Courier New"/>
+          <w:color w:val="000000"/>
+          <w:sz w:val="18"/>
+          <w:szCs w:val="18"/>
+          <w:lang w:eastAsia="zh-CN"/>
+        </w:rPr>
         <w:t>    }</w:t>
       </w:r>
     </w:p>
@@ -4240,7 +4962,18 @@
         <w:t>}</w:t>
       </w:r>
     </w:p>
-    <w:p/>
+    <w:p>
+      <w:pPr>
+        <w:pStyle w:val="ListParagraph"/>
+        <w:ind w:left="1080"/>
+      </w:pPr>
+    </w:p>
+    <w:p>
+      <w:pPr>
+        <w:pStyle w:val="ListParagraph"/>
+        <w:ind w:left="1080"/>
+      </w:pPr>
+    </w:p>
     <w:p>
       <w:pPr>
         <w:pStyle w:val="ListParagraph"/>
@@ -4262,13 +4995,16 @@
           <w:sz w:val="36"/>
           <w:szCs w:val="36"/>
         </w:rPr>
-        <w:t>Get Match list</w:t>
-      </w:r>
-    </w:p>
+        <w:t>Delete player</w:t>
+      </w:r>
+    </w:p>
+    <w:p/>
     <w:p>
       <w:pPr>
         <w:pStyle w:val="ListParagraph"/>
         <w:ind w:left="1080"/>
+      </w:pPr>
+      <w:r>
         <w:rPr>
           <w:rFonts w:ascii="Helvetica" w:hAnsi="Helvetica"/>
           <w:color w:val="505050"/>
@@ -4276,12 +5012,351 @@
           <w:szCs w:val="18"/>
           <w:shd w:val="clear" w:color="auto" w:fill="FFFFFF"/>
         </w:rPr>
-      </w:pPr>
+        <w:t>http://127.0.0.1:8000/api/player/</w:t>
+      </w:r>
+      <w:r>
+        <w:rPr>
+          <w:rFonts w:ascii="Helvetica" w:hAnsi="Helvetica"/>
+          <w:color w:val="505050"/>
+          <w:sz w:val="18"/>
+          <w:szCs w:val="18"/>
+          <w:shd w:val="clear" w:color="auto" w:fill="FFFFFF"/>
+        </w:rPr>
+        <w:t>delete</w:t>
+      </w:r>
     </w:p>
     <w:p>
       <w:pPr>
         <w:pStyle w:val="ListParagraph"/>
         <w:ind w:left="1080"/>
+      </w:pPr>
+      <w:r>
+        <w:t>Input method:</w:t>
+      </w:r>
+    </w:p>
+    <w:p>
+      <w:pPr>
+        <w:pStyle w:val="ListParagraph"/>
+        <w:ind w:left="1080" w:firstLine="360"/>
+        <w:rPr>
+          <w:rFonts w:ascii="Times New Roman" w:hAnsi="Times New Roman" w:cs="Times New Roman"/>
+          <w:color w:val="4472C4" w:themeColor="accent1"/>
+          <w:sz w:val="20"/>
+          <w:szCs w:val="20"/>
+        </w:rPr>
+      </w:pPr>
+      <w:proofErr w:type="spellStart"/>
+      <w:r>
+        <w:rPr>
+          <w:rFonts w:ascii="Times New Roman" w:hAnsi="Times New Roman" w:cs="Times New Roman"/>
+          <w:color w:val="4472C4" w:themeColor="accent1"/>
+          <w:sz w:val="20"/>
+          <w:szCs w:val="20"/>
+        </w:rPr>
+        <w:t>player_id</w:t>
+      </w:r>
+      <w:proofErr w:type="spellEnd"/>
+      <w:r>
+        <w:rPr>
+          <w:rFonts w:ascii="Times New Roman" w:hAnsi="Times New Roman" w:cs="Times New Roman"/>
+          <w:color w:val="4472C4" w:themeColor="accent1"/>
+          <w:sz w:val="20"/>
+          <w:szCs w:val="20"/>
+        </w:rPr>
+        <w:t xml:space="preserve">: </w:t>
+      </w:r>
+      <w:r>
+        <w:rPr>
+          <w:rFonts w:ascii="Times New Roman" w:hAnsi="Times New Roman" w:cs="Times New Roman"/>
+          <w:color w:val="4472C4" w:themeColor="accent1"/>
+          <w:sz w:val="20"/>
+          <w:szCs w:val="20"/>
+        </w:rPr>
+        <w:t>“</w:t>
+      </w:r>
+      <w:r>
+        <w:rPr>
+          <w:rFonts w:ascii="Times New Roman" w:hAnsi="Times New Roman" w:cs="Times New Roman"/>
+          <w:color w:val="4472C4" w:themeColor="accent1"/>
+          <w:sz w:val="20"/>
+          <w:szCs w:val="20"/>
+        </w:rPr>
+        <w:t>test3@example.com</w:t>
+      </w:r>
+      <w:r>
+        <w:rPr>
+          <w:rFonts w:ascii="Times New Roman" w:hAnsi="Times New Roman" w:cs="Times New Roman"/>
+          <w:color w:val="4472C4" w:themeColor="accent1"/>
+          <w:sz w:val="20"/>
+          <w:szCs w:val="20"/>
+        </w:rPr>
+        <w:t>”</w:t>
+      </w:r>
+    </w:p>
+    <w:p>
+      <w:pPr>
+        <w:pStyle w:val="ListParagraph"/>
+        <w:ind w:left="1080" w:firstLine="360"/>
+        <w:rPr>
+          <w:rFonts w:ascii="Times New Roman" w:hAnsi="Times New Roman" w:cs="Times New Roman"/>
+          <w:color w:val="4472C4" w:themeColor="accent1"/>
+          <w:sz w:val="20"/>
+          <w:szCs w:val="20"/>
+          <w:shd w:val="clear" w:color="auto" w:fill="FFFFFF"/>
+        </w:rPr>
+      </w:pPr>
+      <w:r>
+        <w:rPr>
+          <w:rFonts w:ascii="Times New Roman" w:hAnsi="Times New Roman" w:cs="Times New Roman"/>
+          <w:color w:val="4472C4" w:themeColor="accent1"/>
+          <w:sz w:val="20"/>
+          <w:szCs w:val="20"/>
+          <w:shd w:val="clear" w:color="auto" w:fill="FFFFFF"/>
+        </w:rPr>
+        <w:t>content</w:t>
+      </w:r>
+      <w:r>
+        <w:rPr>
+          <w:rFonts w:ascii="Times New Roman" w:hAnsi="Times New Roman" w:cs="Times New Roman"/>
+          <w:color w:val="4472C4" w:themeColor="accent1"/>
+          <w:sz w:val="20"/>
+          <w:szCs w:val="20"/>
+          <w:shd w:val="clear" w:color="auto" w:fill="FFFFFF"/>
+        </w:rPr>
+        <w:t xml:space="preserve">: </w:t>
+      </w:r>
+      <w:r>
+        <w:rPr>
+          <w:rFonts w:ascii="Times New Roman" w:hAnsi="Times New Roman" w:cs="Times New Roman"/>
+          <w:color w:val="4472C4" w:themeColor="accent1"/>
+          <w:sz w:val="20"/>
+          <w:szCs w:val="20"/>
+          <w:shd w:val="clear" w:color="auto" w:fill="FFFFFF"/>
+        </w:rPr>
+        <w:t>“my leg is broken.”</w:t>
+      </w:r>
+    </w:p>
+    <w:p>
+      <w:pPr>
+        <w:pStyle w:val="ListParagraph"/>
+        <w:ind w:left="1080" w:firstLine="360"/>
+        <w:rPr>
+          <w:rFonts w:ascii="Times New Roman" w:hAnsi="Times New Roman" w:cs="Times New Roman"/>
+          <w:color w:val="4472C4" w:themeColor="accent1"/>
+          <w:sz w:val="20"/>
+          <w:szCs w:val="20"/>
+          <w:shd w:val="clear" w:color="auto" w:fill="FFFFFF"/>
+        </w:rPr>
+      </w:pPr>
+    </w:p>
+    <w:p>
+      <w:pPr>
+        <w:pStyle w:val="ListParagraph"/>
+        <w:ind w:left="1080"/>
+      </w:pPr>
+      <w:r>
+        <w:t>Request:</w:t>
+      </w:r>
+    </w:p>
+    <w:p>
+      <w:pPr>
+        <w:shd w:val="clear" w:color="auto" w:fill="FFFFFE"/>
+        <w:spacing w:after="0" w:line="240" w:lineRule="atLeast"/>
+        <w:ind w:left="1440"/>
+        <w:rPr>
+          <w:rFonts w:ascii="Courier New" w:eastAsia="Times New Roman" w:hAnsi="Courier New" w:cs="Courier New"/>
+          <w:color w:val="000000"/>
+          <w:sz w:val="18"/>
+          <w:szCs w:val="18"/>
+          <w:lang w:eastAsia="zh-CN"/>
+        </w:rPr>
+      </w:pPr>
+      <w:r>
+        <w:rPr>
+          <w:rFonts w:ascii="Courier New" w:eastAsia="Times New Roman" w:hAnsi="Courier New" w:cs="Courier New"/>
+          <w:color w:val="000000"/>
+          <w:sz w:val="18"/>
+          <w:szCs w:val="18"/>
+          <w:lang w:eastAsia="zh-CN"/>
+        </w:rPr>
+        <w:t>{</w:t>
+      </w:r>
+    </w:p>
+    <w:p>
+      <w:pPr>
+        <w:shd w:val="clear" w:color="auto" w:fill="FFFFFE"/>
+        <w:spacing w:after="0" w:line="240" w:lineRule="atLeast"/>
+        <w:ind w:left="1440"/>
+        <w:rPr>
+          <w:rFonts w:ascii="Courier New" w:eastAsia="Times New Roman" w:hAnsi="Courier New" w:cs="Courier New"/>
+          <w:color w:val="000000"/>
+          <w:sz w:val="18"/>
+          <w:szCs w:val="18"/>
+          <w:lang w:eastAsia="zh-CN"/>
+        </w:rPr>
+      </w:pPr>
+      <w:r>
+        <w:rPr>
+          <w:rFonts w:ascii="Courier New" w:eastAsia="Times New Roman" w:hAnsi="Courier New" w:cs="Courier New"/>
+          <w:color w:val="000000"/>
+          <w:sz w:val="18"/>
+          <w:szCs w:val="18"/>
+          <w:lang w:eastAsia="zh-CN"/>
+        </w:rPr>
+        <w:t>    </w:t>
+      </w:r>
+      <w:r>
+        <w:rPr>
+          <w:rFonts w:ascii="Courier New" w:eastAsia="Times New Roman" w:hAnsi="Courier New" w:cs="Courier New"/>
+          <w:color w:val="A31515"/>
+          <w:sz w:val="18"/>
+          <w:szCs w:val="18"/>
+          <w:lang w:eastAsia="zh-CN"/>
+        </w:rPr>
+        <w:t>"data"</w:t>
+      </w:r>
+      <w:r>
+        <w:rPr>
+          <w:rFonts w:ascii="Courier New" w:eastAsia="Times New Roman" w:hAnsi="Courier New" w:cs="Courier New"/>
+          <w:color w:val="000000"/>
+          <w:sz w:val="18"/>
+          <w:szCs w:val="18"/>
+          <w:lang w:eastAsia="zh-CN"/>
+        </w:rPr>
+        <w:t>: {</w:t>
+      </w:r>
+    </w:p>
+    <w:p>
+      <w:pPr>
+        <w:shd w:val="clear" w:color="auto" w:fill="FFFFFE"/>
+        <w:spacing w:after="0" w:line="240" w:lineRule="atLeast"/>
+        <w:ind w:left="1440"/>
+        <w:rPr>
+          <w:rFonts w:ascii="Courier New" w:eastAsia="Times New Roman" w:hAnsi="Courier New" w:cs="Courier New"/>
+          <w:color w:val="000000"/>
+          <w:sz w:val="18"/>
+          <w:szCs w:val="18"/>
+          <w:lang w:eastAsia="zh-CN"/>
+        </w:rPr>
+      </w:pPr>
+      <w:r>
+        <w:rPr>
+          <w:rFonts w:ascii="Courier New" w:eastAsia="Times New Roman" w:hAnsi="Courier New" w:cs="Courier New"/>
+          <w:color w:val="000000"/>
+          <w:sz w:val="18"/>
+          <w:szCs w:val="18"/>
+          <w:lang w:eastAsia="zh-CN"/>
+        </w:rPr>
+        <w:t>        </w:t>
+      </w:r>
+      <w:r>
+        <w:rPr>
+          <w:rFonts w:ascii="Courier New" w:eastAsia="Times New Roman" w:hAnsi="Courier New" w:cs="Courier New"/>
+          <w:color w:val="A31515"/>
+          <w:sz w:val="18"/>
+          <w:szCs w:val="18"/>
+          <w:lang w:eastAsia="zh-CN"/>
+        </w:rPr>
+        <w:t>"success"</w:t>
+      </w:r>
+      <w:r>
+        <w:rPr>
+          <w:rFonts w:ascii="Courier New" w:eastAsia="Times New Roman" w:hAnsi="Courier New" w:cs="Courier New"/>
+          <w:color w:val="000000"/>
+          <w:sz w:val="18"/>
+          <w:szCs w:val="18"/>
+          <w:lang w:eastAsia="zh-CN"/>
+        </w:rPr>
+        <w:t>: </w:t>
+      </w:r>
+      <w:r>
+        <w:rPr>
+          <w:rFonts w:ascii="Courier New" w:eastAsia="Times New Roman" w:hAnsi="Courier New" w:cs="Courier New"/>
+          <w:color w:val="0451A5"/>
+          <w:sz w:val="18"/>
+          <w:szCs w:val="18"/>
+          <w:lang w:eastAsia="zh-CN"/>
+        </w:rPr>
+        <w:t>false</w:t>
+      </w:r>
+    </w:p>
+    <w:p>
+      <w:pPr>
+        <w:shd w:val="clear" w:color="auto" w:fill="FFFFFE"/>
+        <w:spacing w:after="0" w:line="240" w:lineRule="atLeast"/>
+        <w:ind w:left="1440"/>
+        <w:rPr>
+          <w:rFonts w:ascii="Courier New" w:eastAsia="Times New Roman" w:hAnsi="Courier New" w:cs="Courier New"/>
+          <w:color w:val="000000"/>
+          <w:sz w:val="18"/>
+          <w:szCs w:val="18"/>
+          <w:lang w:eastAsia="zh-CN"/>
+        </w:rPr>
+      </w:pPr>
+      <w:r>
+        <w:rPr>
+          <w:rFonts w:ascii="Courier New" w:eastAsia="Times New Roman" w:hAnsi="Courier New" w:cs="Courier New"/>
+          <w:color w:val="000000"/>
+          <w:sz w:val="18"/>
+          <w:szCs w:val="18"/>
+          <w:lang w:eastAsia="zh-CN"/>
+        </w:rPr>
+        <w:t>    }</w:t>
+      </w:r>
+    </w:p>
+    <w:p>
+      <w:pPr>
+        <w:shd w:val="clear" w:color="auto" w:fill="FFFFFE"/>
+        <w:spacing w:after="0" w:line="240" w:lineRule="atLeast"/>
+        <w:ind w:left="1440"/>
+        <w:rPr>
+          <w:rFonts w:ascii="Courier New" w:eastAsia="Times New Roman" w:hAnsi="Courier New" w:cs="Courier New"/>
+          <w:color w:val="000000"/>
+          <w:sz w:val="18"/>
+          <w:szCs w:val="18"/>
+          <w:lang w:eastAsia="zh-CN"/>
+        </w:rPr>
+      </w:pPr>
+      <w:r>
+        <w:rPr>
+          <w:rFonts w:ascii="Courier New" w:eastAsia="Times New Roman" w:hAnsi="Courier New" w:cs="Courier New"/>
+          <w:color w:val="000000"/>
+          <w:sz w:val="18"/>
+          <w:szCs w:val="18"/>
+          <w:lang w:eastAsia="zh-CN"/>
+        </w:rPr>
+        <w:t>}</w:t>
+      </w:r>
+    </w:p>
+    <w:p/>
+    <w:p>
+      <w:pPr>
+        <w:pStyle w:val="ListParagraph"/>
+        <w:numPr>
+          <w:ilvl w:val="0"/>
+          <w:numId w:val="4"/>
+        </w:numPr>
+        <w:rPr>
+          <w:b/>
+          <w:bCs/>
+          <w:sz w:val="36"/>
+          <w:szCs w:val="36"/>
+        </w:rPr>
+      </w:pPr>
+      <w:r>
+        <w:rPr>
+          <w:b/>
+          <w:bCs/>
+          <w:sz w:val="36"/>
+          <w:szCs w:val="36"/>
+        </w:rPr>
+        <w:t>Get Match list</w:t>
+      </w:r>
+    </w:p>
+    <w:p>
+      <w:pPr>
+        <w:pStyle w:val="ListParagraph"/>
+        <w:ind w:left="1080"/>
         <w:rPr>
           <w:rFonts w:ascii="Helvetica" w:hAnsi="Helvetica"/>
           <w:color w:val="505050"/>
@@ -4290,7 +5365,20 @@
           <w:shd w:val="clear" w:color="auto" w:fill="FFFFFF"/>
         </w:rPr>
       </w:pPr>
-      <w:hyperlink r:id="rId7" w:history="1">
+    </w:p>
+    <w:p>
+      <w:pPr>
+        <w:pStyle w:val="ListParagraph"/>
+        <w:ind w:left="1080"/>
+        <w:rPr>
+          <w:rFonts w:ascii="Helvetica" w:hAnsi="Helvetica"/>
+          <w:color w:val="505050"/>
+          <w:sz w:val="18"/>
+          <w:szCs w:val="18"/>
+          <w:shd w:val="clear" w:color="auto" w:fill="FFFFFF"/>
+        </w:rPr>
+      </w:pPr>
+      <w:hyperlink r:id="rId8" w:history="1">
         <w:r>
           <w:rPr>
             <w:rStyle w:val="Hyperlink"/>
@@ -4334,6 +5422,7 @@
           <w:color w:val="4472C4" w:themeColor="accent1"/>
         </w:rPr>
       </w:pPr>
+      <w:proofErr w:type="spellStart"/>
       <w:r>
         <w:rPr>
           <w:rFonts w:ascii="Times New Roman" w:hAnsi="Times New Roman" w:cs="Times New Roman"/>
@@ -4342,6 +5431,7 @@
         </w:rPr>
         <w:t>start_time</w:t>
       </w:r>
+      <w:proofErr w:type="spellEnd"/>
       <w:r>
         <w:rPr>
           <w:rFonts w:ascii="Times New Roman" w:hAnsi="Times New Roman" w:cs="Times New Roman"/>
@@ -4656,7 +5746,29 @@
           <w:szCs w:val="18"/>
           <w:lang w:eastAsia="zh-CN"/>
         </w:rPr>
-        <w:t>"host_photo"</w:t>
+        <w:t>"</w:t>
+      </w:r>
+      <w:proofErr w:type="spellStart"/>
+      <w:r>
+        <w:rPr>
+          <w:rFonts w:ascii="Courier New" w:eastAsia="Times New Roman" w:hAnsi="Courier New" w:cs="Courier New"/>
+          <w:color w:val="A31515"/>
+          <w:sz w:val="18"/>
+          <w:szCs w:val="18"/>
+          <w:lang w:eastAsia="zh-CN"/>
+        </w:rPr>
+        <w:t>host_photo</w:t>
+      </w:r>
+      <w:proofErr w:type="spellEnd"/>
+      <w:r>
+        <w:rPr>
+          <w:rFonts w:ascii="Courier New" w:eastAsia="Times New Roman" w:hAnsi="Courier New" w:cs="Courier New"/>
+          <w:color w:val="A31515"/>
+          <w:sz w:val="18"/>
+          <w:szCs w:val="18"/>
+          <w:lang w:eastAsia="zh-CN"/>
+        </w:rPr>
+        <w:t>"</w:t>
       </w:r>
       <w:r>
         <w:rPr>
@@ -4720,7 +5832,29 @@
           <w:szCs w:val="18"/>
           <w:lang w:eastAsia="zh-CN"/>
         </w:rPr>
-        <w:t>"host_name"</w:t>
+        <w:t>"</w:t>
+      </w:r>
+      <w:proofErr w:type="spellStart"/>
+      <w:r>
+        <w:rPr>
+          <w:rFonts w:ascii="Courier New" w:eastAsia="Times New Roman" w:hAnsi="Courier New" w:cs="Courier New"/>
+          <w:color w:val="A31515"/>
+          <w:sz w:val="18"/>
+          <w:szCs w:val="18"/>
+          <w:lang w:eastAsia="zh-CN"/>
+        </w:rPr>
+        <w:t>host_name</w:t>
+      </w:r>
+      <w:proofErr w:type="spellEnd"/>
+      <w:r>
+        <w:rPr>
+          <w:rFonts w:ascii="Courier New" w:eastAsia="Times New Roman" w:hAnsi="Courier New" w:cs="Courier New"/>
+          <w:color w:val="A31515"/>
+          <w:sz w:val="18"/>
+          <w:szCs w:val="18"/>
+          <w:lang w:eastAsia="zh-CN"/>
+        </w:rPr>
+        <w:t>"</w:t>
       </w:r>
       <w:r>
         <w:rPr>
@@ -4848,7 +5982,29 @@
           <w:szCs w:val="18"/>
           <w:lang w:eastAsia="zh-CN"/>
         </w:rPr>
-        <w:t>"start_time"</w:t>
+        <w:t>"</w:t>
+      </w:r>
+      <w:proofErr w:type="spellStart"/>
+      <w:r>
+        <w:rPr>
+          <w:rFonts w:ascii="Courier New" w:eastAsia="Times New Roman" w:hAnsi="Courier New" w:cs="Courier New"/>
+          <w:color w:val="A31515"/>
+          <w:sz w:val="18"/>
+          <w:szCs w:val="18"/>
+          <w:lang w:eastAsia="zh-CN"/>
+        </w:rPr>
+        <w:t>start_time</w:t>
+      </w:r>
+      <w:proofErr w:type="spellEnd"/>
+      <w:r>
+        <w:rPr>
+          <w:rFonts w:ascii="Courier New" w:eastAsia="Times New Roman" w:hAnsi="Courier New" w:cs="Courier New"/>
+          <w:color w:val="A31515"/>
+          <w:sz w:val="18"/>
+          <w:szCs w:val="18"/>
+          <w:lang w:eastAsia="zh-CN"/>
+        </w:rPr>
+        <w:t>"</w:t>
       </w:r>
       <w:r>
         <w:rPr>
@@ -5094,6 +6250,7 @@
           <w:szCs w:val="18"/>
           <w:lang w:eastAsia="zh-CN"/>
         </w:rPr>
+        <w:lastRenderedPageBreak/>
         <w:t>            </w:t>
       </w:r>
       <w:r>
@@ -5168,7 +6325,29 @@
           <w:szCs w:val="18"/>
           <w:lang w:eastAsia="zh-CN"/>
         </w:rPr>
-        <w:t>"max_players"</w:t>
+        <w:t>"</w:t>
+      </w:r>
+      <w:proofErr w:type="spellStart"/>
+      <w:r>
+        <w:rPr>
+          <w:rFonts w:ascii="Courier New" w:eastAsia="Times New Roman" w:hAnsi="Courier New" w:cs="Courier New"/>
+          <w:color w:val="A31515"/>
+          <w:sz w:val="18"/>
+          <w:szCs w:val="18"/>
+          <w:lang w:eastAsia="zh-CN"/>
+        </w:rPr>
+        <w:t>max_players</w:t>
+      </w:r>
+      <w:proofErr w:type="spellEnd"/>
+      <w:r>
+        <w:rPr>
+          <w:rFonts w:ascii="Courier New" w:eastAsia="Times New Roman" w:hAnsi="Courier New" w:cs="Courier New"/>
+          <w:color w:val="A31515"/>
+          <w:sz w:val="18"/>
+          <w:szCs w:val="18"/>
+          <w:lang w:eastAsia="zh-CN"/>
+        </w:rPr>
+        <w:t>"</w:t>
       </w:r>
       <w:r>
         <w:rPr>
@@ -5504,7 +6683,7 @@
           <w:shd w:val="clear" w:color="auto" w:fill="FFFFFF"/>
         </w:rPr>
       </w:pPr>
-      <w:hyperlink r:id="rId8" w:history="1">
+      <w:hyperlink r:id="rId9" w:history="1">
         <w:r>
           <w:rPr>
             <w:rStyle w:val="Hyperlink"/>
@@ -5537,6 +6716,7 @@
           <w:szCs w:val="20"/>
         </w:rPr>
       </w:pPr>
+      <w:proofErr w:type="spellStart"/>
       <w:r>
         <w:rPr>
           <w:rFonts w:ascii="Times New Roman" w:hAnsi="Times New Roman" w:cs="Times New Roman"/>
@@ -5546,6 +6726,7 @@
         </w:rPr>
         <w:t>player_id</w:t>
       </w:r>
+      <w:proofErr w:type="spellEnd"/>
       <w:r>
         <w:rPr>
           <w:rFonts w:ascii="Times New Roman" w:hAnsi="Times New Roman" w:cs="Times New Roman"/>
@@ -5577,6 +6758,7 @@
           <w:shd w:val="clear" w:color="auto" w:fill="FFFFFF"/>
         </w:rPr>
       </w:pPr>
+      <w:proofErr w:type="spellStart"/>
       <w:r>
         <w:rPr>
           <w:rFonts w:ascii="Times New Roman" w:hAnsi="Times New Roman" w:cs="Times New Roman"/>
@@ -5587,6 +6769,7 @@
         </w:rPr>
         <w:t>match_id</w:t>
       </w:r>
+      <w:proofErr w:type="spellEnd"/>
       <w:r>
         <w:rPr>
           <w:rFonts w:ascii="Times New Roman" w:hAnsi="Times New Roman" w:cs="Times New Roman"/>
@@ -5767,7 +6950,6 @@
           <w:szCs w:val="18"/>
           <w:lang w:eastAsia="zh-CN"/>
         </w:rPr>
-        <w:lastRenderedPageBreak/>
         <w:t>{</w:t>
       </w:r>
     </w:p>
@@ -5983,7 +7165,7 @@
           <w:shd w:val="clear" w:color="auto" w:fill="FFFFFF"/>
         </w:rPr>
       </w:pPr>
-      <w:hyperlink r:id="rId9" w:history="1">
+      <w:hyperlink r:id="rId10" w:history="1">
         <w:r>
           <w:rPr>
             <w:rStyle w:val="Hyperlink"/>
@@ -6016,6 +7198,7 @@
           <w:szCs w:val="20"/>
         </w:rPr>
       </w:pPr>
+      <w:proofErr w:type="spellStart"/>
       <w:r>
         <w:rPr>
           <w:rFonts w:ascii="Times New Roman" w:hAnsi="Times New Roman" w:cs="Times New Roman"/>
@@ -6025,6 +7208,7 @@
         </w:rPr>
         <w:t>player_id</w:t>
       </w:r>
+      <w:proofErr w:type="spellEnd"/>
       <w:r>
         <w:rPr>
           <w:rFonts w:ascii="Times New Roman" w:hAnsi="Times New Roman" w:cs="Times New Roman"/>
@@ -6189,7 +7373,29 @@
           <w:szCs w:val="18"/>
           <w:lang w:eastAsia="zh-CN"/>
         </w:rPr>
-        <w:t>"host_photo"</w:t>
+        <w:t>"</w:t>
+      </w:r>
+      <w:proofErr w:type="spellStart"/>
+      <w:r>
+        <w:rPr>
+          <w:rFonts w:ascii="Courier New" w:eastAsia="Times New Roman" w:hAnsi="Courier New" w:cs="Courier New"/>
+          <w:color w:val="A31515"/>
+          <w:sz w:val="18"/>
+          <w:szCs w:val="18"/>
+          <w:lang w:eastAsia="zh-CN"/>
+        </w:rPr>
+        <w:t>host_photo</w:t>
+      </w:r>
+      <w:proofErr w:type="spellEnd"/>
+      <w:r>
+        <w:rPr>
+          <w:rFonts w:ascii="Courier New" w:eastAsia="Times New Roman" w:hAnsi="Courier New" w:cs="Courier New"/>
+          <w:color w:val="A31515"/>
+          <w:sz w:val="18"/>
+          <w:szCs w:val="18"/>
+          <w:lang w:eastAsia="zh-CN"/>
+        </w:rPr>
+        <w:t>"</w:t>
       </w:r>
       <w:r>
         <w:rPr>
@@ -6253,7 +7459,29 @@
           <w:szCs w:val="18"/>
           <w:lang w:eastAsia="zh-CN"/>
         </w:rPr>
-        <w:t>"host_name"</w:t>
+        <w:t>"</w:t>
+      </w:r>
+      <w:proofErr w:type="spellStart"/>
+      <w:r>
+        <w:rPr>
+          <w:rFonts w:ascii="Courier New" w:eastAsia="Times New Roman" w:hAnsi="Courier New" w:cs="Courier New"/>
+          <w:color w:val="A31515"/>
+          <w:sz w:val="18"/>
+          <w:szCs w:val="18"/>
+          <w:lang w:eastAsia="zh-CN"/>
+        </w:rPr>
+        <w:t>host_name</w:t>
+      </w:r>
+      <w:proofErr w:type="spellEnd"/>
+      <w:r>
+        <w:rPr>
+          <w:rFonts w:ascii="Courier New" w:eastAsia="Times New Roman" w:hAnsi="Courier New" w:cs="Courier New"/>
+          <w:color w:val="A31515"/>
+          <w:sz w:val="18"/>
+          <w:szCs w:val="18"/>
+          <w:lang w:eastAsia="zh-CN"/>
+        </w:rPr>
+        <w:t>"</w:t>
       </w:r>
       <w:r>
         <w:rPr>
@@ -6445,7 +7673,29 @@
           <w:szCs w:val="18"/>
           <w:lang w:eastAsia="zh-CN"/>
         </w:rPr>
-        <w:t>"start_time"</w:t>
+        <w:t>"</w:t>
+      </w:r>
+      <w:proofErr w:type="spellStart"/>
+      <w:r>
+        <w:rPr>
+          <w:rFonts w:ascii="Courier New" w:eastAsia="Times New Roman" w:hAnsi="Courier New" w:cs="Courier New"/>
+          <w:color w:val="A31515"/>
+          <w:sz w:val="18"/>
+          <w:szCs w:val="18"/>
+          <w:lang w:eastAsia="zh-CN"/>
+        </w:rPr>
+        <w:t>start_time</w:t>
+      </w:r>
+      <w:proofErr w:type="spellEnd"/>
+      <w:r>
+        <w:rPr>
+          <w:rFonts w:ascii="Courier New" w:eastAsia="Times New Roman" w:hAnsi="Courier New" w:cs="Courier New"/>
+          <w:color w:val="A31515"/>
+          <w:sz w:val="18"/>
+          <w:szCs w:val="18"/>
+          <w:lang w:eastAsia="zh-CN"/>
+        </w:rPr>
+        <w:t>"</w:t>
       </w:r>
       <w:r>
         <w:rPr>
@@ -6573,7 +7823,29 @@
           <w:szCs w:val="18"/>
           <w:lang w:eastAsia="zh-CN"/>
         </w:rPr>
-        <w:t>"player_id"</w:t>
+        <w:t>"</w:t>
+      </w:r>
+      <w:proofErr w:type="spellStart"/>
+      <w:r>
+        <w:rPr>
+          <w:rFonts w:ascii="Courier New" w:eastAsia="Times New Roman" w:hAnsi="Courier New" w:cs="Courier New"/>
+          <w:color w:val="A31515"/>
+          <w:sz w:val="18"/>
+          <w:szCs w:val="18"/>
+          <w:lang w:eastAsia="zh-CN"/>
+        </w:rPr>
+        <w:t>player_id</w:t>
+      </w:r>
+      <w:proofErr w:type="spellEnd"/>
+      <w:r>
+        <w:rPr>
+          <w:rFonts w:ascii="Courier New" w:eastAsia="Times New Roman" w:hAnsi="Courier New" w:cs="Courier New"/>
+          <w:color w:val="A31515"/>
+          <w:sz w:val="18"/>
+          <w:szCs w:val="18"/>
+          <w:lang w:eastAsia="zh-CN"/>
+        </w:rPr>
+        <w:t>"</w:t>
       </w:r>
       <w:r>
         <w:rPr>
@@ -6637,7 +7909,29 @@
           <w:szCs w:val="18"/>
           <w:lang w:eastAsia="zh-CN"/>
         </w:rPr>
-        <w:t>"match_id"</w:t>
+        <w:t>"</w:t>
+      </w:r>
+      <w:proofErr w:type="spellStart"/>
+      <w:r>
+        <w:rPr>
+          <w:rFonts w:ascii="Courier New" w:eastAsia="Times New Roman" w:hAnsi="Courier New" w:cs="Courier New"/>
+          <w:color w:val="A31515"/>
+          <w:sz w:val="18"/>
+          <w:szCs w:val="18"/>
+          <w:lang w:eastAsia="zh-CN"/>
+        </w:rPr>
+        <w:t>match_id</w:t>
+      </w:r>
+      <w:proofErr w:type="spellEnd"/>
+      <w:r>
+        <w:rPr>
+          <w:rFonts w:ascii="Courier New" w:eastAsia="Times New Roman" w:hAnsi="Courier New" w:cs="Courier New"/>
+          <w:color w:val="A31515"/>
+          <w:sz w:val="18"/>
+          <w:szCs w:val="18"/>
+          <w:lang w:eastAsia="zh-CN"/>
+        </w:rPr>
+        <w:t>"</w:t>
       </w:r>
       <w:r>
         <w:rPr>
@@ -6766,17 +8060,41 @@
           <w:highlight w:val="yellow"/>
           <w:lang w:eastAsia="zh-CN"/>
         </w:rPr>
-        <w:t>"event_name"</w:t>
-      </w:r>
-      <w:r>
-        <w:rPr>
-          <w:rFonts w:ascii="Courier New" w:eastAsia="Times New Roman" w:hAnsi="Courier New" w:cs="Courier New"/>
-          <w:color w:val="000000"/>
+        <w:t>"</w:t>
+      </w:r>
+      <w:proofErr w:type="spellStart"/>
+      <w:r>
+        <w:rPr>
+          <w:rFonts w:ascii="Courier New" w:eastAsia="Times New Roman" w:hAnsi="Courier New" w:cs="Courier New"/>
+          <w:color w:val="A31515"/>
           <w:sz w:val="18"/>
           <w:szCs w:val="18"/>
           <w:highlight w:val="yellow"/>
           <w:lang w:eastAsia="zh-CN"/>
         </w:rPr>
+        <w:t>event_name</w:t>
+      </w:r>
+      <w:proofErr w:type="spellEnd"/>
+      <w:r>
+        <w:rPr>
+          <w:rFonts w:ascii="Courier New" w:eastAsia="Times New Roman" w:hAnsi="Courier New" w:cs="Courier New"/>
+          <w:color w:val="A31515"/>
+          <w:sz w:val="18"/>
+          <w:szCs w:val="18"/>
+          <w:highlight w:val="yellow"/>
+          <w:lang w:eastAsia="zh-CN"/>
+        </w:rPr>
+        <w:t>"</w:t>
+      </w:r>
+      <w:r>
+        <w:rPr>
+          <w:rFonts w:ascii="Courier New" w:eastAsia="Times New Roman" w:hAnsi="Courier New" w:cs="Courier New"/>
+          <w:color w:val="000000"/>
+          <w:sz w:val="18"/>
+          <w:szCs w:val="18"/>
+          <w:highlight w:val="yellow"/>
+          <w:lang w:eastAsia="zh-CN"/>
+        </w:rPr>
         <w:t>: </w:t>
       </w:r>
       <w:r>
@@ -6887,6 +8205,7 @@
           <w:szCs w:val="18"/>
           <w:lang w:eastAsia="zh-CN"/>
         </w:rPr>
+        <w:lastRenderedPageBreak/>
         <w:t>            </w:t>
       </w:r>
       <w:r>
@@ -6961,7 +8280,29 @@
           <w:szCs w:val="18"/>
           <w:lang w:eastAsia="zh-CN"/>
         </w:rPr>
-        <w:t>"created_at"</w:t>
+        <w:t>"</w:t>
+      </w:r>
+      <w:proofErr w:type="spellStart"/>
+      <w:r>
+        <w:rPr>
+          <w:rFonts w:ascii="Courier New" w:eastAsia="Times New Roman" w:hAnsi="Courier New" w:cs="Courier New"/>
+          <w:color w:val="A31515"/>
+          <w:sz w:val="18"/>
+          <w:szCs w:val="18"/>
+          <w:lang w:eastAsia="zh-CN"/>
+        </w:rPr>
+        <w:t>created_at</w:t>
+      </w:r>
+      <w:proofErr w:type="spellEnd"/>
+      <w:r>
+        <w:rPr>
+          <w:rFonts w:ascii="Courier New" w:eastAsia="Times New Roman" w:hAnsi="Courier New" w:cs="Courier New"/>
+          <w:color w:val="A31515"/>
+          <w:sz w:val="18"/>
+          <w:szCs w:val="18"/>
+          <w:lang w:eastAsia="zh-CN"/>
+        </w:rPr>
+        <w:t>"</w:t>
       </w:r>
       <w:r>
         <w:rPr>
@@ -7025,7 +8366,29 @@
           <w:szCs w:val="18"/>
           <w:lang w:eastAsia="zh-CN"/>
         </w:rPr>
-        <w:t>"updated_at"</w:t>
+        <w:t>"</w:t>
+      </w:r>
+      <w:proofErr w:type="spellStart"/>
+      <w:r>
+        <w:rPr>
+          <w:rFonts w:ascii="Courier New" w:eastAsia="Times New Roman" w:hAnsi="Courier New" w:cs="Courier New"/>
+          <w:color w:val="A31515"/>
+          <w:sz w:val="18"/>
+          <w:szCs w:val="18"/>
+          <w:lang w:eastAsia="zh-CN"/>
+        </w:rPr>
+        <w:t>updated_at</w:t>
+      </w:r>
+      <w:proofErr w:type="spellEnd"/>
+      <w:r>
+        <w:rPr>
+          <w:rFonts w:ascii="Courier New" w:eastAsia="Times New Roman" w:hAnsi="Courier New" w:cs="Courier New"/>
+          <w:color w:val="A31515"/>
+          <w:sz w:val="18"/>
+          <w:szCs w:val="18"/>
+          <w:lang w:eastAsia="zh-CN"/>
+        </w:rPr>
+        <w:t>"</w:t>
       </w:r>
       <w:r>
         <w:rPr>
@@ -7127,7 +8490,29 @@
           <w:szCs w:val="18"/>
           <w:lang w:eastAsia="zh-CN"/>
         </w:rPr>
-        <w:t>"host_photo"</w:t>
+        <w:t>"</w:t>
+      </w:r>
+      <w:proofErr w:type="spellStart"/>
+      <w:r>
+        <w:rPr>
+          <w:rFonts w:ascii="Courier New" w:eastAsia="Times New Roman" w:hAnsi="Courier New" w:cs="Courier New"/>
+          <w:color w:val="A31515"/>
+          <w:sz w:val="18"/>
+          <w:szCs w:val="18"/>
+          <w:lang w:eastAsia="zh-CN"/>
+        </w:rPr>
+        <w:t>host_photo</w:t>
+      </w:r>
+      <w:proofErr w:type="spellEnd"/>
+      <w:r>
+        <w:rPr>
+          <w:rFonts w:ascii="Courier New" w:eastAsia="Times New Roman" w:hAnsi="Courier New" w:cs="Courier New"/>
+          <w:color w:val="A31515"/>
+          <w:sz w:val="18"/>
+          <w:szCs w:val="18"/>
+          <w:lang w:eastAsia="zh-CN"/>
+        </w:rPr>
+        <w:t>"</w:t>
       </w:r>
       <w:r>
         <w:rPr>
@@ -7191,7 +8576,29 @@
           <w:szCs w:val="18"/>
           <w:lang w:eastAsia="zh-CN"/>
         </w:rPr>
-        <w:t>"host_name"</w:t>
+        <w:t>"</w:t>
+      </w:r>
+      <w:proofErr w:type="spellStart"/>
+      <w:r>
+        <w:rPr>
+          <w:rFonts w:ascii="Courier New" w:eastAsia="Times New Roman" w:hAnsi="Courier New" w:cs="Courier New"/>
+          <w:color w:val="A31515"/>
+          <w:sz w:val="18"/>
+          <w:szCs w:val="18"/>
+          <w:lang w:eastAsia="zh-CN"/>
+        </w:rPr>
+        <w:t>host_name</w:t>
+      </w:r>
+      <w:proofErr w:type="spellEnd"/>
+      <w:r>
+        <w:rPr>
+          <w:rFonts w:ascii="Courier New" w:eastAsia="Times New Roman" w:hAnsi="Courier New" w:cs="Courier New"/>
+          <w:color w:val="A31515"/>
+          <w:sz w:val="18"/>
+          <w:szCs w:val="18"/>
+          <w:lang w:eastAsia="zh-CN"/>
+        </w:rPr>
+        <w:t>"</w:t>
       </w:r>
       <w:r>
         <w:rPr>
@@ -7383,7 +8790,29 @@
           <w:szCs w:val="18"/>
           <w:lang w:eastAsia="zh-CN"/>
         </w:rPr>
-        <w:t>"start_time"</w:t>
+        <w:t>"</w:t>
+      </w:r>
+      <w:proofErr w:type="spellStart"/>
+      <w:r>
+        <w:rPr>
+          <w:rFonts w:ascii="Courier New" w:eastAsia="Times New Roman" w:hAnsi="Courier New" w:cs="Courier New"/>
+          <w:color w:val="A31515"/>
+          <w:sz w:val="18"/>
+          <w:szCs w:val="18"/>
+          <w:lang w:eastAsia="zh-CN"/>
+        </w:rPr>
+        <w:t>start_time</w:t>
+      </w:r>
+      <w:proofErr w:type="spellEnd"/>
+      <w:r>
+        <w:rPr>
+          <w:rFonts w:ascii="Courier New" w:eastAsia="Times New Roman" w:hAnsi="Courier New" w:cs="Courier New"/>
+          <w:color w:val="A31515"/>
+          <w:sz w:val="18"/>
+          <w:szCs w:val="18"/>
+          <w:lang w:eastAsia="zh-CN"/>
+        </w:rPr>
+        <w:t>"</w:t>
       </w:r>
       <w:r>
         <w:rPr>
@@ -7511,7 +8940,29 @@
           <w:szCs w:val="18"/>
           <w:lang w:eastAsia="zh-CN"/>
         </w:rPr>
-        <w:t>"player_id"</w:t>
+        <w:t>"</w:t>
+      </w:r>
+      <w:proofErr w:type="spellStart"/>
+      <w:r>
+        <w:rPr>
+          <w:rFonts w:ascii="Courier New" w:eastAsia="Times New Roman" w:hAnsi="Courier New" w:cs="Courier New"/>
+          <w:color w:val="A31515"/>
+          <w:sz w:val="18"/>
+          <w:szCs w:val="18"/>
+          <w:lang w:eastAsia="zh-CN"/>
+        </w:rPr>
+        <w:t>player_id</w:t>
+      </w:r>
+      <w:proofErr w:type="spellEnd"/>
+      <w:r>
+        <w:rPr>
+          <w:rFonts w:ascii="Courier New" w:eastAsia="Times New Roman" w:hAnsi="Courier New" w:cs="Courier New"/>
+          <w:color w:val="A31515"/>
+          <w:sz w:val="18"/>
+          <w:szCs w:val="18"/>
+          <w:lang w:eastAsia="zh-CN"/>
+        </w:rPr>
+        <w:t>"</w:t>
       </w:r>
       <w:r>
         <w:rPr>
@@ -7575,7 +9026,29 @@
           <w:szCs w:val="18"/>
           <w:lang w:eastAsia="zh-CN"/>
         </w:rPr>
-        <w:t>"match_id"</w:t>
+        <w:t>"</w:t>
+      </w:r>
+      <w:proofErr w:type="spellStart"/>
+      <w:r>
+        <w:rPr>
+          <w:rFonts w:ascii="Courier New" w:eastAsia="Times New Roman" w:hAnsi="Courier New" w:cs="Courier New"/>
+          <w:color w:val="A31515"/>
+          <w:sz w:val="18"/>
+          <w:szCs w:val="18"/>
+          <w:lang w:eastAsia="zh-CN"/>
+        </w:rPr>
+        <w:t>match_id</w:t>
+      </w:r>
+      <w:proofErr w:type="spellEnd"/>
+      <w:r>
+        <w:rPr>
+          <w:rFonts w:ascii="Courier New" w:eastAsia="Times New Roman" w:hAnsi="Courier New" w:cs="Courier New"/>
+          <w:color w:val="A31515"/>
+          <w:sz w:val="18"/>
+          <w:szCs w:val="18"/>
+          <w:lang w:eastAsia="zh-CN"/>
+        </w:rPr>
+        <w:t>"</w:t>
       </w:r>
       <w:r>
         <w:rPr>
@@ -7704,17 +9177,41 @@
           <w:highlight w:val="yellow"/>
           <w:lang w:eastAsia="zh-CN"/>
         </w:rPr>
-        <w:t>"event_name"</w:t>
-      </w:r>
-      <w:r>
-        <w:rPr>
-          <w:rFonts w:ascii="Courier New" w:eastAsia="Times New Roman" w:hAnsi="Courier New" w:cs="Courier New"/>
-          <w:color w:val="000000"/>
+        <w:t>"</w:t>
+      </w:r>
+      <w:proofErr w:type="spellStart"/>
+      <w:r>
+        <w:rPr>
+          <w:rFonts w:ascii="Courier New" w:eastAsia="Times New Roman" w:hAnsi="Courier New" w:cs="Courier New"/>
+          <w:color w:val="A31515"/>
           <w:sz w:val="18"/>
           <w:szCs w:val="18"/>
           <w:highlight w:val="yellow"/>
           <w:lang w:eastAsia="zh-CN"/>
         </w:rPr>
+        <w:t>event_name</w:t>
+      </w:r>
+      <w:proofErr w:type="spellEnd"/>
+      <w:r>
+        <w:rPr>
+          <w:rFonts w:ascii="Courier New" w:eastAsia="Times New Roman" w:hAnsi="Courier New" w:cs="Courier New"/>
+          <w:color w:val="A31515"/>
+          <w:sz w:val="18"/>
+          <w:szCs w:val="18"/>
+          <w:highlight w:val="yellow"/>
+          <w:lang w:eastAsia="zh-CN"/>
+        </w:rPr>
+        <w:t>"</w:t>
+      </w:r>
+      <w:r>
+        <w:rPr>
+          <w:rFonts w:ascii="Courier New" w:eastAsia="Times New Roman" w:hAnsi="Courier New" w:cs="Courier New"/>
+          <w:color w:val="000000"/>
+          <w:sz w:val="18"/>
+          <w:szCs w:val="18"/>
+          <w:highlight w:val="yellow"/>
+          <w:lang w:eastAsia="zh-CN"/>
+        </w:rPr>
         <w:t>: </w:t>
       </w:r>
       <w:r>
@@ -7899,7 +9396,29 @@
           <w:szCs w:val="18"/>
           <w:lang w:eastAsia="zh-CN"/>
         </w:rPr>
-        <w:t>"created_at"</w:t>
+        <w:t>"</w:t>
+      </w:r>
+      <w:proofErr w:type="spellStart"/>
+      <w:r>
+        <w:rPr>
+          <w:rFonts w:ascii="Courier New" w:eastAsia="Times New Roman" w:hAnsi="Courier New" w:cs="Courier New"/>
+          <w:color w:val="A31515"/>
+          <w:sz w:val="18"/>
+          <w:szCs w:val="18"/>
+          <w:lang w:eastAsia="zh-CN"/>
+        </w:rPr>
+        <w:t>created_at</w:t>
+      </w:r>
+      <w:proofErr w:type="spellEnd"/>
+      <w:r>
+        <w:rPr>
+          <w:rFonts w:ascii="Courier New" w:eastAsia="Times New Roman" w:hAnsi="Courier New" w:cs="Courier New"/>
+          <w:color w:val="A31515"/>
+          <w:sz w:val="18"/>
+          <w:szCs w:val="18"/>
+          <w:lang w:eastAsia="zh-CN"/>
+        </w:rPr>
+        <w:t>"</w:t>
       </w:r>
       <w:r>
         <w:rPr>
@@ -7963,7 +9482,29 @@
           <w:szCs w:val="18"/>
           <w:lang w:eastAsia="zh-CN"/>
         </w:rPr>
-        <w:t>"updated_at"</w:t>
+        <w:t>"</w:t>
+      </w:r>
+      <w:proofErr w:type="spellStart"/>
+      <w:r>
+        <w:rPr>
+          <w:rFonts w:ascii="Courier New" w:eastAsia="Times New Roman" w:hAnsi="Courier New" w:cs="Courier New"/>
+          <w:color w:val="A31515"/>
+          <w:sz w:val="18"/>
+          <w:szCs w:val="18"/>
+          <w:lang w:eastAsia="zh-CN"/>
+        </w:rPr>
+        <w:t>updated_at</w:t>
+      </w:r>
+      <w:proofErr w:type="spellEnd"/>
+      <w:r>
+        <w:rPr>
+          <w:rFonts w:ascii="Courier New" w:eastAsia="Times New Roman" w:hAnsi="Courier New" w:cs="Courier New"/>
+          <w:color w:val="A31515"/>
+          <w:sz w:val="18"/>
+          <w:szCs w:val="18"/>
+          <w:lang w:eastAsia="zh-CN"/>
+        </w:rPr>
+        <w:t>"</w:t>
       </w:r>
       <w:r>
         <w:rPr>
@@ -8080,7 +9621,6 @@
           <w:sz w:val="36"/>
           <w:szCs w:val="36"/>
         </w:rPr>
-        <w:lastRenderedPageBreak/>
         <w:t>Payment</w:t>
       </w:r>
     </w:p>
@@ -8095,7 +9635,7 @@
           <w:shd w:val="clear" w:color="auto" w:fill="FFFFFF"/>
         </w:rPr>
       </w:pPr>
-      <w:hyperlink r:id="rId10" w:history="1">
+      <w:hyperlink r:id="rId11" w:history="1">
         <w:r>
           <w:rPr>
             <w:rStyle w:val="Hyperlink"/>
@@ -8128,6 +9668,7 @@
           <w:szCs w:val="20"/>
         </w:rPr>
       </w:pPr>
+      <w:proofErr w:type="spellStart"/>
       <w:r>
         <w:rPr>
           <w:rFonts w:ascii="Times New Roman" w:hAnsi="Times New Roman" w:cs="Times New Roman"/>
@@ -8137,6 +9678,7 @@
         </w:rPr>
         <w:t>player_id</w:t>
       </w:r>
+      <w:proofErr w:type="spellEnd"/>
       <w:r>
         <w:rPr>
           <w:rFonts w:ascii="Times New Roman" w:hAnsi="Times New Roman" w:cs="Times New Roman"/>
@@ -8167,6 +9709,7 @@
           <w:szCs w:val="20"/>
         </w:rPr>
       </w:pPr>
+      <w:proofErr w:type="spellStart"/>
       <w:r>
         <w:rPr>
           <w:rFonts w:ascii="Times New Roman" w:hAnsi="Times New Roman" w:cs="Times New Roman"/>
@@ -8174,8 +9717,29 @@
           <w:sz w:val="20"/>
           <w:szCs w:val="20"/>
         </w:rPr>
-        <w:t>card_name: mycard</w:t>
-      </w:r>
+        <w:t>card_name</w:t>
+      </w:r>
+      <w:proofErr w:type="spellEnd"/>
+      <w:r>
+        <w:rPr>
+          <w:rFonts w:ascii="Times New Roman" w:hAnsi="Times New Roman" w:cs="Times New Roman"/>
+          <w:color w:val="4472C4" w:themeColor="accent1"/>
+          <w:sz w:val="20"/>
+          <w:szCs w:val="20"/>
+        </w:rPr>
+        <w:t xml:space="preserve">: </w:t>
+      </w:r>
+      <w:proofErr w:type="spellStart"/>
+      <w:r>
+        <w:rPr>
+          <w:rFonts w:ascii="Times New Roman" w:hAnsi="Times New Roman" w:cs="Times New Roman"/>
+          <w:color w:val="4472C4" w:themeColor="accent1"/>
+          <w:sz w:val="20"/>
+          <w:szCs w:val="20"/>
+        </w:rPr>
+        <w:t>mycard</w:t>
+      </w:r>
+      <w:proofErr w:type="spellEnd"/>
     </w:p>
     <w:p>
       <w:pPr>
@@ -8188,6 +9752,7 @@
           <w:szCs w:val="20"/>
         </w:rPr>
       </w:pPr>
+      <w:proofErr w:type="spellStart"/>
       <w:r>
         <w:rPr>
           <w:rFonts w:ascii="Times New Roman" w:hAnsi="Times New Roman" w:cs="Times New Roman"/>
@@ -8195,7 +9760,17 @@
           <w:sz w:val="20"/>
           <w:szCs w:val="20"/>
         </w:rPr>
-        <w:t>card_number: 4242424242424242</w:t>
+        <w:t>card_number</w:t>
+      </w:r>
+      <w:proofErr w:type="spellEnd"/>
+      <w:r>
+        <w:rPr>
+          <w:rFonts w:ascii="Times New Roman" w:hAnsi="Times New Roman" w:cs="Times New Roman"/>
+          <w:color w:val="4472C4" w:themeColor="accent1"/>
+          <w:sz w:val="20"/>
+          <w:szCs w:val="20"/>
+        </w:rPr>
+        <w:t>: 4242424242424242</w:t>
       </w:r>
     </w:p>
     <w:p>
@@ -8209,6 +9784,7 @@
           <w:szCs w:val="20"/>
         </w:rPr>
       </w:pPr>
+      <w:proofErr w:type="spellStart"/>
       <w:r>
         <w:rPr>
           <w:rFonts w:ascii="Times New Roman" w:hAnsi="Times New Roman" w:cs="Times New Roman"/>
@@ -8216,7 +9792,17 @@
           <w:sz w:val="20"/>
           <w:szCs w:val="20"/>
         </w:rPr>
-        <w:t>card_cvc: 3232</w:t>
+        <w:t>card_cvc</w:t>
+      </w:r>
+      <w:proofErr w:type="spellEnd"/>
+      <w:r>
+        <w:rPr>
+          <w:rFonts w:ascii="Times New Roman" w:hAnsi="Times New Roman" w:cs="Times New Roman"/>
+          <w:color w:val="4472C4" w:themeColor="accent1"/>
+          <w:sz w:val="20"/>
+          <w:szCs w:val="20"/>
+        </w:rPr>
+        <w:t>: 3232</w:t>
       </w:r>
     </w:p>
     <w:p>
@@ -8230,6 +9816,7 @@
           <w:szCs w:val="20"/>
         </w:rPr>
       </w:pPr>
+      <w:proofErr w:type="spellStart"/>
       <w:r>
         <w:rPr>
           <w:rFonts w:ascii="Times New Roman" w:hAnsi="Times New Roman" w:cs="Times New Roman"/>
@@ -8237,7 +9824,17 @@
           <w:sz w:val="20"/>
           <w:szCs w:val="20"/>
         </w:rPr>
-        <w:t>card_month: 03</w:t>
+        <w:t>card_month</w:t>
+      </w:r>
+      <w:proofErr w:type="spellEnd"/>
+      <w:r>
+        <w:rPr>
+          <w:rFonts w:ascii="Times New Roman" w:hAnsi="Times New Roman" w:cs="Times New Roman"/>
+          <w:color w:val="4472C4" w:themeColor="accent1"/>
+          <w:sz w:val="20"/>
+          <w:szCs w:val="20"/>
+        </w:rPr>
+        <w:t>: 03</w:t>
       </w:r>
     </w:p>
     <w:p>
@@ -8251,6 +9848,7 @@
           <w:szCs w:val="20"/>
         </w:rPr>
       </w:pPr>
+      <w:proofErr w:type="spellStart"/>
       <w:r>
         <w:rPr>
           <w:rFonts w:ascii="Times New Roman" w:hAnsi="Times New Roman" w:cs="Times New Roman"/>
@@ -8258,7 +9856,17 @@
           <w:sz w:val="20"/>
           <w:szCs w:val="20"/>
         </w:rPr>
-        <w:t>card_year: 2021</w:t>
+        <w:t>card_year</w:t>
+      </w:r>
+      <w:proofErr w:type="spellEnd"/>
+      <w:r>
+        <w:rPr>
+          <w:rFonts w:ascii="Times New Roman" w:hAnsi="Times New Roman" w:cs="Times New Roman"/>
+          <w:color w:val="4472C4" w:themeColor="accent1"/>
+          <w:sz w:val="20"/>
+          <w:szCs w:val="20"/>
+        </w:rPr>
+        <w:t>: 2021</w:t>
       </w:r>
     </w:p>
     <w:p>
@@ -8799,7 +10407,7 @@
           <w:shd w:val="clear" w:color="auto" w:fill="FFFFFF"/>
         </w:rPr>
       </w:pPr>
-      <w:hyperlink r:id="rId11" w:history="1">
+      <w:hyperlink r:id="rId12" w:history="1">
         <w:r>
           <w:rPr>
             <w:rStyle w:val="Hyperlink"/>
@@ -8832,6 +10440,7 @@
           <w:szCs w:val="20"/>
         </w:rPr>
       </w:pPr>
+      <w:proofErr w:type="spellStart"/>
       <w:r>
         <w:rPr>
           <w:rFonts w:ascii="Times New Roman" w:hAnsi="Times New Roman" w:cs="Times New Roman"/>
@@ -8841,6 +10450,7 @@
         </w:rPr>
         <w:t>player_id</w:t>
       </w:r>
+      <w:proofErr w:type="spellEnd"/>
       <w:r>
         <w:rPr>
           <w:rFonts w:ascii="Times New Roman" w:hAnsi="Times New Roman" w:cs="Times New Roman"/>
@@ -9209,7 +10819,6 @@
           <w:szCs w:val="18"/>
           <w:lang w:eastAsia="zh-CN"/>
         </w:rPr>
-        <w:lastRenderedPageBreak/>
         <w:t>{</w:t>
       </w:r>
     </w:p>

</xml_diff>